<commit_message>
actualizacion de acta de proyecto
</commit_message>
<xml_diff>
--- a/Entregables/Acta del Proyecto/ActadelProyecto2015-UTN_v5.1.docx
+++ b/Entregables/Acta del Proyecto/ActadelProyecto2015-UTN_v5.1.docx
@@ -1,6 +1,6 @@
 
 <file path=word/document.xml><?xml version="1.0" encoding="utf-8"?>
-<w:document xmlns:wpc="http://schemas.microsoft.com/office/word/2010/wordprocessingCanvas" xmlns:mc="http://schemas.openxmlformats.org/markup-compatibility/2006" xmlns:o="urn:schemas-microsoft-com:office:office" xmlns:r="http://schemas.openxmlformats.org/officeDocument/2006/relationships" xmlns:m="http://schemas.openxmlformats.org/officeDocument/2006/math" xmlns:v="urn:schemas-microsoft-com:vml" xmlns:wp14="http://schemas.microsoft.com/office/word/2010/wordprocessingDrawing" xmlns:wp="http://schemas.openxmlformats.org/drawingml/2006/wordprocessingDrawing" xmlns:w10="urn:schemas-microsoft-com:office:word" xmlns:w="http://schemas.openxmlformats.org/wordprocessingml/2006/main" xmlns:w14="http://schemas.microsoft.com/office/word/2010/wordml" xmlns:wpg="http://schemas.microsoft.com/office/word/2010/wordprocessingGroup" xmlns:wpi="http://schemas.microsoft.com/office/word/2010/wordprocessingInk" xmlns:wne="http://schemas.microsoft.com/office/word/2006/wordml" xmlns:wps="http://schemas.microsoft.com/office/word/2010/wordprocessingShape" mc:Ignorable="w14 wp14">
+<w:document xmlns:wpc="http://schemas.microsoft.com/office/word/2010/wordprocessingCanvas" xmlns:mc="http://schemas.openxmlformats.org/markup-compatibility/2006" xmlns:o="urn:schemas-microsoft-com:office:office" xmlns:r="http://schemas.openxmlformats.org/officeDocument/2006/relationships" xmlns:m="http://schemas.openxmlformats.org/officeDocument/2006/math" xmlns:v="urn:schemas-microsoft-com:vml" xmlns:wp14="http://schemas.microsoft.com/office/word/2010/wordprocessingDrawing" xmlns:wp="http://schemas.openxmlformats.org/drawingml/2006/wordprocessingDrawing" xmlns:w10="urn:schemas-microsoft-com:office:word" xmlns:w="http://schemas.openxmlformats.org/wordprocessingml/2006/main" xmlns:w14="http://schemas.microsoft.com/office/word/2010/wordml" xmlns:w15="http://schemas.microsoft.com/office/word/2012/wordml" xmlns:wpg="http://schemas.microsoft.com/office/word/2010/wordprocessingGroup" xmlns:wpi="http://schemas.microsoft.com/office/word/2010/wordprocessingInk" xmlns:wne="http://schemas.microsoft.com/office/word/2006/wordml" xmlns:wps="http://schemas.microsoft.com/office/word/2010/wordprocessingShape" mc:Ignorable="w14 w15 wp14">
   <w:background w:color="FFFFFF"/>
   <w:body>
     <w:p>
@@ -2331,8 +2331,6 @@
       <w:pPr>
         <w:jc w:val="center"/>
       </w:pPr>
-      <w:bookmarkStart w:id="0" w:name="_GoBack"/>
-      <w:bookmarkEnd w:id="0"/>
       <w:r>
         <w:rPr>
           <w:rFonts w:ascii="Arial" w:eastAsia="Arial" w:hAnsi="Arial" w:cs="Arial"/>
@@ -3092,13 +3090,13 @@
               </w:numPr>
               <w:ind w:firstLine="360"/>
               <w:rPr>
-                <w:del w:id="1" w:author="Maximiliano Rodriguez Takahashi" w:date="2015-05-16T17:31:00Z"/>
+                <w:del w:id="0" w:author="Maximiliano Rodriguez Takahashi" w:date="2015-05-16T17:31:00Z"/>
                 <w:rFonts w:ascii="Arial" w:eastAsia="Arial" w:hAnsi="Arial" w:cs="Arial"/>
                 <w:color w:val="auto"/>
                 <w:sz w:val="22"/>
               </w:rPr>
             </w:pPr>
-            <w:del w:id="2" w:author="Maximiliano Rodriguez Takahashi" w:date="2015-05-16T17:31:00Z">
+            <w:del w:id="1" w:author="Maximiliano Rodriguez Takahashi" w:date="2015-05-16T17:31:00Z">
               <w:r>
                 <w:rPr>
                   <w:rFonts w:ascii="Arial" w:eastAsia="Arial" w:hAnsi="Arial" w:cs="Arial"/>
@@ -3117,13 +3115,13 @@
               </w:numPr>
               <w:ind w:firstLine="1080"/>
               <w:rPr>
-                <w:del w:id="3" w:author="Maximiliano Rodriguez Takahashi" w:date="2015-05-16T17:31:00Z"/>
+                <w:del w:id="2" w:author="Maximiliano Rodriguez Takahashi" w:date="2015-05-16T17:31:00Z"/>
                 <w:rFonts w:ascii="Arial" w:eastAsia="Arial" w:hAnsi="Arial" w:cs="Arial"/>
                 <w:color w:val="auto"/>
                 <w:sz w:val="22"/>
               </w:rPr>
             </w:pPr>
-            <w:del w:id="4" w:author="Maximiliano Rodriguez Takahashi" w:date="2015-05-16T17:31:00Z">
+            <w:del w:id="3" w:author="Maximiliano Rodriguez Takahashi" w:date="2015-05-16T17:31:00Z">
               <w:r>
                 <w:rPr>
                   <w:rFonts w:ascii="Arial" w:eastAsia="Arial" w:hAnsi="Arial" w:cs="Arial"/>
@@ -3142,13 +3140,13 @@
               </w:numPr>
               <w:ind w:firstLine="1080"/>
               <w:rPr>
-                <w:del w:id="5" w:author="Maximiliano Rodriguez Takahashi" w:date="2015-05-16T17:31:00Z"/>
+                <w:del w:id="4" w:author="Maximiliano Rodriguez Takahashi" w:date="2015-05-16T17:31:00Z"/>
                 <w:rFonts w:ascii="Arial" w:eastAsia="Arial" w:hAnsi="Arial" w:cs="Arial"/>
                 <w:color w:val="auto"/>
                 <w:sz w:val="22"/>
               </w:rPr>
             </w:pPr>
-            <w:del w:id="6" w:author="Maximiliano Rodriguez Takahashi" w:date="2015-05-16T17:31:00Z">
+            <w:del w:id="5" w:author="Maximiliano Rodriguez Takahashi" w:date="2015-05-16T17:31:00Z">
               <w:r>
                 <w:rPr>
                   <w:rFonts w:ascii="Arial" w:eastAsia="Arial" w:hAnsi="Arial" w:cs="Arial"/>
@@ -3167,13 +3165,13 @@
               </w:numPr>
               <w:ind w:firstLine="1080"/>
               <w:rPr>
-                <w:del w:id="7" w:author="Maximiliano Rodriguez Takahashi" w:date="2015-05-16T17:31:00Z"/>
+                <w:del w:id="6" w:author="Maximiliano Rodriguez Takahashi" w:date="2015-05-16T17:31:00Z"/>
                 <w:rFonts w:ascii="Arial" w:eastAsia="Arial" w:hAnsi="Arial" w:cs="Arial"/>
                 <w:color w:val="auto"/>
                 <w:sz w:val="22"/>
               </w:rPr>
             </w:pPr>
-            <w:del w:id="8" w:author="Maximiliano Rodriguez Takahashi" w:date="2015-05-16T17:31:00Z">
+            <w:del w:id="7" w:author="Maximiliano Rodriguez Takahashi" w:date="2015-05-16T17:31:00Z">
               <w:r>
                 <w:rPr>
                   <w:rFonts w:ascii="Arial" w:eastAsia="Arial" w:hAnsi="Arial" w:cs="Arial"/>
@@ -3313,6 +3311,7 @@
                 <w:rFonts w:ascii="Arial" w:eastAsia="Arial" w:hAnsi="Arial" w:cs="Arial"/>
                 <w:color w:val="auto"/>
                 <w:sz w:val="22"/>
+                <w:highlight w:val="yellow"/>
               </w:rPr>
             </w:pPr>
             <w:r>
@@ -3320,8 +3319,9 @@
                 <w:rFonts w:ascii="Arial" w:eastAsia="Arial" w:hAnsi="Arial" w:cs="Arial"/>
                 <w:color w:val="auto"/>
                 <w:sz w:val="22"/>
-              </w:rPr>
-              <w:t xml:space="preserve">Matriz de roles y responsabilidades </w:t>
+                <w:highlight w:val="yellow"/>
+              </w:rPr>
+              <w:t>Organigrama</w:t>
             </w:r>
           </w:p>
           <w:p>
@@ -3337,13 +3337,15 @@
                 <w:sz w:val="22"/>
               </w:rPr>
             </w:pPr>
+            <w:bookmarkStart w:id="8" w:name="_GoBack"/>
+            <w:bookmarkEnd w:id="8"/>
             <w:r>
               <w:rPr>
                 <w:rFonts w:ascii="Arial" w:eastAsia="Arial" w:hAnsi="Arial" w:cs="Arial"/>
                 <w:color w:val="auto"/>
                 <w:sz w:val="22"/>
               </w:rPr>
-              <w:t>Matriz de comunicaciones</w:t>
+              <w:t xml:space="preserve">Matriz de roles y responsabilidades </w:t>
             </w:r>
           </w:p>
           <w:p>
@@ -3365,7 +3367,7 @@
                 <w:color w:val="auto"/>
                 <w:sz w:val="22"/>
               </w:rPr>
-              <w:t>Matriz de habilidades y competencias</w:t>
+              <w:t>Matriz de comunicaciones</w:t>
             </w:r>
           </w:p>
           <w:p>
@@ -3387,7 +3389,7 @@
                 <w:color w:val="auto"/>
                 <w:sz w:val="22"/>
               </w:rPr>
-              <w:t>Cierre de proyecto</w:t>
+              <w:t>Matriz de habilidades y competencias</w:t>
             </w:r>
           </w:p>
           <w:p>
@@ -3409,6 +3411,28 @@
                 <w:color w:val="auto"/>
                 <w:sz w:val="22"/>
               </w:rPr>
+              <w:t>Cierre de proyecto</w:t>
+            </w:r>
+          </w:p>
+          <w:p>
+            <w:pPr>
+              <w:numPr>
+                <w:ilvl w:val="0"/>
+                <w:numId w:val="1"/>
+              </w:numPr>
+              <w:ind w:firstLine="360"/>
+              <w:rPr>
+                <w:rFonts w:ascii="Arial" w:eastAsia="Arial" w:hAnsi="Arial" w:cs="Arial"/>
+                <w:color w:val="auto"/>
+                <w:sz w:val="22"/>
+              </w:rPr>
+            </w:pPr>
+            <w:r>
+              <w:rPr>
+                <w:rFonts w:ascii="Arial" w:eastAsia="Arial" w:hAnsi="Arial" w:cs="Arial"/>
+                <w:color w:val="auto"/>
+                <w:sz w:val="22"/>
+              </w:rPr>
               <w:t>Lecciones aprendidas</w:t>
             </w:r>
           </w:p>
@@ -3454,6 +3478,7 @@
                 <w:rFonts w:ascii="Arial" w:eastAsia="Arial" w:hAnsi="Arial" w:cs="Arial"/>
                 <w:color w:val="auto"/>
                 <w:sz w:val="22"/>
+                <w:highlight w:val="yellow"/>
               </w:rPr>
             </w:pPr>
             <w:r>
@@ -3461,8 +3486,18 @@
                 <w:rFonts w:ascii="Arial" w:eastAsia="Arial" w:hAnsi="Arial" w:cs="Arial"/>
                 <w:color w:val="auto"/>
                 <w:sz w:val="22"/>
+                <w:highlight w:val="yellow"/>
               </w:rPr>
               <w:t>Diagrama de entidad-relación</w:t>
+            </w:r>
+            <w:r>
+              <w:rPr>
+                <w:rFonts w:ascii="Arial" w:eastAsia="Arial" w:hAnsi="Arial" w:cs="Arial"/>
+                <w:color w:val="auto"/>
+                <w:sz w:val="22"/>
+                <w:highlight w:val="yellow"/>
+              </w:rPr>
+              <w:t xml:space="preserve"> (DER)</w:t>
             </w:r>
           </w:p>
           <w:p>
@@ -3498,6 +3533,7 @@
                 <w:rFonts w:ascii="Arial" w:eastAsia="Arial" w:hAnsi="Arial" w:cs="Arial"/>
                 <w:color w:val="auto"/>
                 <w:sz w:val="22"/>
+                <w:highlight w:val="yellow"/>
               </w:rPr>
             </w:pPr>
             <w:r>
@@ -3505,20 +3541,10 @@
                 <w:rFonts w:ascii="Arial" w:eastAsia="Arial" w:hAnsi="Arial" w:cs="Arial"/>
                 <w:color w:val="auto"/>
                 <w:sz w:val="22"/>
-              </w:rPr>
-              <w:lastRenderedPageBreak/>
-              <w:t xml:space="preserve">Maqueta del </w:t>
-            </w:r>
-            <w:proofErr w:type="spellStart"/>
-            <w:r>
-              <w:rPr>
-                <w:rFonts w:ascii="Arial" w:eastAsia="Arial" w:hAnsi="Arial" w:cs="Arial"/>
-                <w:color w:val="auto"/>
-                <w:sz w:val="22"/>
-              </w:rPr>
-              <w:t>front-end</w:t>
-            </w:r>
-            <w:proofErr w:type="spellEnd"/>
+                <w:highlight w:val="yellow"/>
+              </w:rPr>
+              <w:t>Diagrama de secuencia</w:t>
+            </w:r>
           </w:p>
           <w:p>
             <w:pPr>
@@ -3539,16 +3565,18 @@
                 <w:color w:val="auto"/>
                 <w:sz w:val="22"/>
               </w:rPr>
-              <w:t>Especificaciones</w:t>
-            </w:r>
+              <w:t xml:space="preserve">Maqueta del </w:t>
+            </w:r>
+            <w:proofErr w:type="spellStart"/>
             <w:r>
               <w:rPr>
                 <w:rFonts w:ascii="Arial" w:eastAsia="Arial" w:hAnsi="Arial" w:cs="Arial"/>
                 <w:color w:val="auto"/>
                 <w:sz w:val="22"/>
               </w:rPr>
-              <w:t xml:space="preserve"> de la base de datos</w:t>
-            </w:r>
+              <w:t>front-end</w:t>
+            </w:r>
+            <w:proofErr w:type="spellEnd"/>
           </w:p>
           <w:p>
             <w:pPr>
@@ -3569,7 +3597,15 @@
                 <w:color w:val="auto"/>
                 <w:sz w:val="22"/>
               </w:rPr>
-              <w:t>Casos de prueba</w:t>
+              <w:t>Especificaciones</w:t>
+            </w:r>
+            <w:r>
+              <w:rPr>
+                <w:rFonts w:ascii="Arial" w:eastAsia="Arial" w:hAnsi="Arial" w:cs="Arial"/>
+                <w:color w:val="auto"/>
+                <w:sz w:val="22"/>
+              </w:rPr>
+              <w:t xml:space="preserve"> de la base de datos</w:t>
             </w:r>
           </w:p>
           <w:p>
@@ -3583,6 +3619,7 @@
                 <w:rFonts w:ascii="Arial" w:eastAsia="Arial" w:hAnsi="Arial" w:cs="Arial"/>
                 <w:color w:val="auto"/>
                 <w:sz w:val="22"/>
+                <w:highlight w:val="yellow"/>
               </w:rPr>
             </w:pPr>
             <w:r>
@@ -3590,8 +3627,10 @@
                 <w:rFonts w:ascii="Arial" w:eastAsia="Arial" w:hAnsi="Arial" w:cs="Arial"/>
                 <w:color w:val="auto"/>
                 <w:sz w:val="22"/>
-              </w:rPr>
-              <w:t>Plan de pruebas</w:t>
+                <w:highlight w:val="yellow"/>
+              </w:rPr>
+              <w:lastRenderedPageBreak/>
+              <w:t>Casos de prueba</w:t>
             </w:r>
           </w:p>
           <w:p>
@@ -3601,13 +3640,37 @@
                 <w:numId w:val="1"/>
               </w:numPr>
               <w:ind w:firstLine="360"/>
-            </w:pPr>
-            <w:r>
-              <w:rPr>
-                <w:rFonts w:ascii="Arial" w:eastAsia="Arial" w:hAnsi="Arial" w:cs="Arial"/>
-                <w:sz w:val="22"/>
-              </w:rPr>
-              <w:t>Documento de casos de uso</w:t>
+              <w:rPr>
+                <w:highlight w:val="yellow"/>
+              </w:rPr>
+            </w:pPr>
+            <w:r>
+              <w:rPr>
+                <w:rFonts w:ascii="Arial" w:eastAsia="Arial" w:hAnsi="Arial" w:cs="Arial"/>
+                <w:sz w:val="22"/>
+                <w:highlight w:val="yellow"/>
+              </w:rPr>
+              <w:t>Diagrama de casos de uso</w:t>
+            </w:r>
+          </w:p>
+          <w:p>
+            <w:pPr>
+              <w:numPr>
+                <w:ilvl w:val="0"/>
+                <w:numId w:val="1"/>
+              </w:numPr>
+              <w:ind w:firstLine="360"/>
+              <w:rPr>
+                <w:highlight w:val="yellow"/>
+              </w:rPr>
+            </w:pPr>
+            <w:r>
+              <w:rPr>
+                <w:rFonts w:ascii="Arial" w:eastAsia="Arial" w:hAnsi="Arial" w:cs="Arial"/>
+                <w:sz w:val="22"/>
+                <w:highlight w:val="yellow"/>
+              </w:rPr>
+              <w:t>Descripción de casos de uso</w:t>
             </w:r>
           </w:p>
           <w:p/>
@@ -4047,7 +4110,15 @@
                 <w:rFonts w:ascii="Arial" w:eastAsia="Arial" w:hAnsi="Arial" w:cs="Arial"/>
                 <w:sz w:val="22"/>
               </w:rPr>
-              <w:t>La ejecución y control de todas las tareas, serán supervisadas por el PM mediante reuniones con los distintos integrantes del equipo. Estas reuniones podrán tener un informe de avance utilizando técnicas como EVM.</w:t>
+              <w:t xml:space="preserve">La ejecución y control de todas las tareas, serán supervisadas por el PM mediante reuniones con </w:t>
+            </w:r>
+            <w:r>
+              <w:rPr>
+                <w:rFonts w:ascii="Arial" w:eastAsia="Arial" w:hAnsi="Arial" w:cs="Arial"/>
+                <w:sz w:val="22"/>
+              </w:rPr>
+              <w:lastRenderedPageBreak/>
+              <w:t>los distintos integrantes del equipo. Estas reuniones podrán tener un informe de avance utilizando técnicas como EVM.</w:t>
             </w:r>
             <w:r>
               <w:rPr>
@@ -4611,17 +4682,7 @@
                 <w:sz w:val="22"/>
                 <w:szCs w:val="22"/>
               </w:rPr>
-              <w:t xml:space="preserve">Se estima un esfuerzo de aproximadamente 1.400 horas hombre para la finalización de todos los </w:t>
-            </w:r>
-            <w:r>
-              <w:rPr>
-                <w:rFonts w:ascii="Arial" w:hAnsi="Arial" w:cs="Arial"/>
-                <w:color w:val="auto"/>
-                <w:sz w:val="22"/>
-                <w:szCs w:val="22"/>
-              </w:rPr>
-              <w:lastRenderedPageBreak/>
-              <w:t>entregables.</w:t>
+              <w:t>Se estima un esfuerzo de aproximadamente 1.400 horas hombre para la finalización de todos los entregables.</w:t>
             </w:r>
             <w:r>
               <w:rPr>
@@ -5145,8 +5206,8 @@
       <w:proofErr w:type="spellEnd"/>
     </w:p>
     <w:sectPr>
-      <w:headerReference w:type="default" r:id="rId8"/>
-      <w:footerReference w:type="default" r:id="rId9"/>
+      <w:headerReference w:type="default" r:id="rId7"/>
+      <w:footerReference w:type="default" r:id="rId8"/>
       <w:pgSz w:w="11906" w:h="16838"/>
       <w:pgMar w:top="1542" w:right="720" w:bottom="777" w:left="1275" w:header="720" w:footer="720" w:gutter="0"/>
       <w:pgNumType w:start="1"/>
@@ -5159,7 +5220,7 @@
 </file>
 
 <file path=word/endnotes.xml><?xml version="1.0" encoding="utf-8"?>
-<w:endnotes xmlns:wpc="http://schemas.microsoft.com/office/word/2010/wordprocessingCanvas" xmlns:mc="http://schemas.openxmlformats.org/markup-compatibility/2006" xmlns:o="urn:schemas-microsoft-com:office:office" xmlns:r="http://schemas.openxmlformats.org/officeDocument/2006/relationships" xmlns:m="http://schemas.openxmlformats.org/officeDocument/2006/math" xmlns:v="urn:schemas-microsoft-com:vml" xmlns:wp14="http://schemas.microsoft.com/office/word/2010/wordprocessingDrawing" xmlns:wp="http://schemas.openxmlformats.org/drawingml/2006/wordprocessingDrawing" xmlns:w10="urn:schemas-microsoft-com:office:word" xmlns:w="http://schemas.openxmlformats.org/wordprocessingml/2006/main" xmlns:w14="http://schemas.microsoft.com/office/word/2010/wordml" xmlns:wpg="http://schemas.microsoft.com/office/word/2010/wordprocessingGroup" xmlns:wpi="http://schemas.microsoft.com/office/word/2010/wordprocessingInk" xmlns:wne="http://schemas.microsoft.com/office/word/2006/wordml" xmlns:wps="http://schemas.microsoft.com/office/word/2010/wordprocessingShape" mc:Ignorable="w14 wp14">
+<w:endnotes xmlns:wpc="http://schemas.microsoft.com/office/word/2010/wordprocessingCanvas" xmlns:mc="http://schemas.openxmlformats.org/markup-compatibility/2006" xmlns:o="urn:schemas-microsoft-com:office:office" xmlns:r="http://schemas.openxmlformats.org/officeDocument/2006/relationships" xmlns:m="http://schemas.openxmlformats.org/officeDocument/2006/math" xmlns:v="urn:schemas-microsoft-com:vml" xmlns:wp14="http://schemas.microsoft.com/office/word/2010/wordprocessingDrawing" xmlns:wp="http://schemas.openxmlformats.org/drawingml/2006/wordprocessingDrawing" xmlns:w10="urn:schemas-microsoft-com:office:word" xmlns:w="http://schemas.openxmlformats.org/wordprocessingml/2006/main" xmlns:w14="http://schemas.microsoft.com/office/word/2010/wordml" xmlns:w15="http://schemas.microsoft.com/office/word/2012/wordml" xmlns:wpg="http://schemas.microsoft.com/office/word/2010/wordprocessingGroup" xmlns:wpi="http://schemas.microsoft.com/office/word/2010/wordprocessingInk" xmlns:wne="http://schemas.microsoft.com/office/word/2006/wordml" xmlns:wps="http://schemas.microsoft.com/office/word/2010/wordprocessingShape" mc:Ignorable="w14 w15 wp14">
   <w:endnote w:type="separator" w:id="-1">
     <w:p>
       <w:r>
@@ -5178,7 +5239,7 @@
 </file>
 
 <file path=word/footer1.xml><?xml version="1.0" encoding="utf-8"?>
-<w:ftr xmlns:wpc="http://schemas.microsoft.com/office/word/2010/wordprocessingCanvas" xmlns:mc="http://schemas.openxmlformats.org/markup-compatibility/2006" xmlns:o="urn:schemas-microsoft-com:office:office" xmlns:r="http://schemas.openxmlformats.org/officeDocument/2006/relationships" xmlns:m="http://schemas.openxmlformats.org/officeDocument/2006/math" xmlns:v="urn:schemas-microsoft-com:vml" xmlns:wp14="http://schemas.microsoft.com/office/word/2010/wordprocessingDrawing" xmlns:wp="http://schemas.openxmlformats.org/drawingml/2006/wordprocessingDrawing" xmlns:w10="urn:schemas-microsoft-com:office:word" xmlns:w="http://schemas.openxmlformats.org/wordprocessingml/2006/main" xmlns:w14="http://schemas.microsoft.com/office/word/2010/wordml" xmlns:wpg="http://schemas.microsoft.com/office/word/2010/wordprocessingGroup" xmlns:wpi="http://schemas.microsoft.com/office/word/2010/wordprocessingInk" xmlns:wne="http://schemas.microsoft.com/office/word/2006/wordml" xmlns:wps="http://schemas.microsoft.com/office/word/2010/wordprocessingShape" mc:Ignorable="w14 wp14">
+<w:ftr xmlns:wpc="http://schemas.microsoft.com/office/word/2010/wordprocessingCanvas" xmlns:mc="http://schemas.openxmlformats.org/markup-compatibility/2006" xmlns:o="urn:schemas-microsoft-com:office:office" xmlns:r="http://schemas.openxmlformats.org/officeDocument/2006/relationships" xmlns:m="http://schemas.openxmlformats.org/officeDocument/2006/math" xmlns:v="urn:schemas-microsoft-com:vml" xmlns:wp14="http://schemas.microsoft.com/office/word/2010/wordprocessingDrawing" xmlns:wp="http://schemas.openxmlformats.org/drawingml/2006/wordprocessingDrawing" xmlns:w10="urn:schemas-microsoft-com:office:word" xmlns:w="http://schemas.openxmlformats.org/wordprocessingml/2006/main" xmlns:w14="http://schemas.microsoft.com/office/word/2010/wordml" xmlns:w15="http://schemas.microsoft.com/office/word/2012/wordml" xmlns:wpg="http://schemas.microsoft.com/office/word/2010/wordprocessingGroup" xmlns:wpi="http://schemas.microsoft.com/office/word/2010/wordprocessingInk" xmlns:wne="http://schemas.microsoft.com/office/word/2006/wordml" xmlns:wps="http://schemas.microsoft.com/office/word/2010/wordprocessingShape" mc:Ignorable="w14 w15 wp14">
   <w:p>
     <w:pPr>
       <w:tabs>
@@ -5211,7 +5272,7 @@
       <w:rPr>
         <w:noProof/>
       </w:rPr>
-      <w:t>4</w:t>
+      <w:t>8</w:t>
     </w:r>
     <w:r>
       <w:fldChar w:fldCharType="end"/>
@@ -5248,7 +5309,7 @@
 </file>
 
 <file path=word/footnotes.xml><?xml version="1.0" encoding="utf-8"?>
-<w:footnotes xmlns:wpc="http://schemas.microsoft.com/office/word/2010/wordprocessingCanvas" xmlns:mc="http://schemas.openxmlformats.org/markup-compatibility/2006" xmlns:o="urn:schemas-microsoft-com:office:office" xmlns:r="http://schemas.openxmlformats.org/officeDocument/2006/relationships" xmlns:m="http://schemas.openxmlformats.org/officeDocument/2006/math" xmlns:v="urn:schemas-microsoft-com:vml" xmlns:wp14="http://schemas.microsoft.com/office/word/2010/wordprocessingDrawing" xmlns:wp="http://schemas.openxmlformats.org/drawingml/2006/wordprocessingDrawing" xmlns:w10="urn:schemas-microsoft-com:office:word" xmlns:w="http://schemas.openxmlformats.org/wordprocessingml/2006/main" xmlns:w14="http://schemas.microsoft.com/office/word/2010/wordml" xmlns:wpg="http://schemas.microsoft.com/office/word/2010/wordprocessingGroup" xmlns:wpi="http://schemas.microsoft.com/office/word/2010/wordprocessingInk" xmlns:wne="http://schemas.microsoft.com/office/word/2006/wordml" xmlns:wps="http://schemas.microsoft.com/office/word/2010/wordprocessingShape" mc:Ignorable="w14 wp14">
+<w:footnotes xmlns:wpc="http://schemas.microsoft.com/office/word/2010/wordprocessingCanvas" xmlns:mc="http://schemas.openxmlformats.org/markup-compatibility/2006" xmlns:o="urn:schemas-microsoft-com:office:office" xmlns:r="http://schemas.openxmlformats.org/officeDocument/2006/relationships" xmlns:m="http://schemas.openxmlformats.org/officeDocument/2006/math" xmlns:v="urn:schemas-microsoft-com:vml" xmlns:wp14="http://schemas.microsoft.com/office/word/2010/wordprocessingDrawing" xmlns:wp="http://schemas.openxmlformats.org/drawingml/2006/wordprocessingDrawing" xmlns:w10="urn:schemas-microsoft-com:office:word" xmlns:w="http://schemas.openxmlformats.org/wordprocessingml/2006/main" xmlns:w14="http://schemas.microsoft.com/office/word/2010/wordml" xmlns:w15="http://schemas.microsoft.com/office/word/2012/wordml" xmlns:wpg="http://schemas.microsoft.com/office/word/2010/wordprocessingGroup" xmlns:wpi="http://schemas.microsoft.com/office/word/2010/wordprocessingInk" xmlns:wne="http://schemas.microsoft.com/office/word/2006/wordml" xmlns:wps="http://schemas.microsoft.com/office/word/2010/wordprocessingShape" mc:Ignorable="w14 w15 wp14">
   <w:footnote w:type="separator" w:id="-1">
     <w:p>
       <w:r>
@@ -5267,7 +5328,7 @@
 </file>
 
 <file path=word/header1.xml><?xml version="1.0" encoding="utf-8"?>
-<w:hdr xmlns:wpc="http://schemas.microsoft.com/office/word/2010/wordprocessingCanvas" xmlns:mc="http://schemas.openxmlformats.org/markup-compatibility/2006" xmlns:o="urn:schemas-microsoft-com:office:office" xmlns:r="http://schemas.openxmlformats.org/officeDocument/2006/relationships" xmlns:m="http://schemas.openxmlformats.org/officeDocument/2006/math" xmlns:v="urn:schemas-microsoft-com:vml" xmlns:wp14="http://schemas.microsoft.com/office/word/2010/wordprocessingDrawing" xmlns:wp="http://schemas.openxmlformats.org/drawingml/2006/wordprocessingDrawing" xmlns:w10="urn:schemas-microsoft-com:office:word" xmlns:w="http://schemas.openxmlformats.org/wordprocessingml/2006/main" xmlns:w14="http://schemas.microsoft.com/office/word/2010/wordml" xmlns:wpg="http://schemas.microsoft.com/office/word/2010/wordprocessingGroup" xmlns:wpi="http://schemas.microsoft.com/office/word/2010/wordprocessingInk" xmlns:wne="http://schemas.microsoft.com/office/word/2006/wordml" xmlns:wps="http://schemas.microsoft.com/office/word/2010/wordprocessingShape" mc:Ignorable="w14 wp14">
+<w:hdr xmlns:wpc="http://schemas.microsoft.com/office/word/2010/wordprocessingCanvas" xmlns:mc="http://schemas.openxmlformats.org/markup-compatibility/2006" xmlns:o="urn:schemas-microsoft-com:office:office" xmlns:r="http://schemas.openxmlformats.org/officeDocument/2006/relationships" xmlns:m="http://schemas.openxmlformats.org/officeDocument/2006/math" xmlns:v="urn:schemas-microsoft-com:vml" xmlns:wp14="http://schemas.microsoft.com/office/word/2010/wordprocessingDrawing" xmlns:wp="http://schemas.openxmlformats.org/drawingml/2006/wordprocessingDrawing" xmlns:w10="urn:schemas-microsoft-com:office:word" xmlns:w="http://schemas.openxmlformats.org/wordprocessingml/2006/main" xmlns:w14="http://schemas.microsoft.com/office/word/2010/wordml" xmlns:w15="http://schemas.microsoft.com/office/word/2012/wordml" xmlns:wpg="http://schemas.microsoft.com/office/word/2010/wordprocessingGroup" xmlns:wpi="http://schemas.microsoft.com/office/word/2010/wordprocessingInk" xmlns:wne="http://schemas.microsoft.com/office/word/2006/wordml" xmlns:wps="http://schemas.microsoft.com/office/word/2010/wordprocessingShape" mc:Ignorable="w14 w15 wp14">
   <w:p>
     <w:pPr>
       <w:widowControl w:val="0"/>
@@ -5327,7 +5388,7 @@
           <w:r>
             <w:rPr>
               <w:noProof/>
-              <w:lang w:val="es-ES" w:eastAsia="es-ES"/>
+              <w:lang w:val="en-US" w:eastAsia="en-US"/>
             </w:rPr>
             <w:drawing>
               <wp:inline distT="114300" distB="114300" distL="114300" distR="114300" wp14:anchorId="7FA1A414" wp14:editId="77209E68">
@@ -5439,13 +5500,13 @@
           </w:pPr>
           <w:r>
             <w:object w:dxaOrig="765" w:dyaOrig="748">
-              <v:shape id="ole_rId2" o:spid="_x0000_i1025" style="width:67.5pt;height:66pt" coordsize="" o:spt="100" adj="0,,0" path="" stroked="f">
+              <v:shape id="ole_rId2" o:spid="_x0000_i1025" style="width:67.4pt;height:65.85pt" coordsize="" o:spt="100" adj="0,,0" path="" stroked="f">
                 <v:stroke joinstyle="miter"/>
                 <v:imagedata r:id="rId2" o:title=""/>
                 <v:formulas/>
                 <v:path o:connecttype="segments"/>
               </v:shape>
-              <o:OLEObject Type="Embed" ProgID="PBrush" ShapeID="ole_rId2" DrawAspect="Content" ObjectID="_1495304363" r:id="rId3"/>
+              <o:OLEObject Type="Embed" ProgID="PBrush" ShapeID="ole_rId2" DrawAspect="Content" ObjectID="_1507800716" r:id="rId3"/>
             </w:object>
           </w:r>
         </w:p>
@@ -5698,8 +5759,8 @@
 </file>
 
 <file path=word/numbering.xml><?xml version="1.0" encoding="utf-8"?>
-<w:numbering xmlns:wpc="http://schemas.microsoft.com/office/word/2010/wordprocessingCanvas" xmlns:mc="http://schemas.openxmlformats.org/markup-compatibility/2006" xmlns:o="urn:schemas-microsoft-com:office:office" xmlns:r="http://schemas.openxmlformats.org/officeDocument/2006/relationships" xmlns:m="http://schemas.openxmlformats.org/officeDocument/2006/math" xmlns:v="urn:schemas-microsoft-com:vml" xmlns:wp14="http://schemas.microsoft.com/office/word/2010/wordprocessingDrawing" xmlns:wp="http://schemas.openxmlformats.org/drawingml/2006/wordprocessingDrawing" xmlns:w10="urn:schemas-microsoft-com:office:word" xmlns:w="http://schemas.openxmlformats.org/wordprocessingml/2006/main" xmlns:w14="http://schemas.microsoft.com/office/word/2010/wordml" xmlns:wpg="http://schemas.microsoft.com/office/word/2010/wordprocessingGroup" xmlns:wpi="http://schemas.microsoft.com/office/word/2010/wordprocessingInk" xmlns:wne="http://schemas.microsoft.com/office/word/2006/wordml" xmlns:wps="http://schemas.microsoft.com/office/word/2010/wordprocessingShape" mc:Ignorable="w14 wp14">
-  <w:abstractNum w:abstractNumId="0">
+<w:numbering xmlns:wpc="http://schemas.microsoft.com/office/word/2010/wordprocessingCanvas" xmlns:mc="http://schemas.openxmlformats.org/markup-compatibility/2006" xmlns:o="urn:schemas-microsoft-com:office:office" xmlns:r="http://schemas.openxmlformats.org/officeDocument/2006/relationships" xmlns:m="http://schemas.openxmlformats.org/officeDocument/2006/math" xmlns:v="urn:schemas-microsoft-com:vml" xmlns:wp14="http://schemas.microsoft.com/office/word/2010/wordprocessingDrawing" xmlns:wp="http://schemas.openxmlformats.org/drawingml/2006/wordprocessingDrawing" xmlns:w10="urn:schemas-microsoft-com:office:word" xmlns:w="http://schemas.openxmlformats.org/wordprocessingml/2006/main" xmlns:w14="http://schemas.microsoft.com/office/word/2010/wordml" xmlns:w15="http://schemas.microsoft.com/office/word/2012/wordml" xmlns:wpg="http://schemas.microsoft.com/office/word/2010/wordprocessingGroup" xmlns:wpi="http://schemas.microsoft.com/office/word/2010/wordprocessingInk" xmlns:wne="http://schemas.microsoft.com/office/word/2006/wordml" xmlns:wps="http://schemas.microsoft.com/office/word/2010/wordprocessingShape" mc:Ignorable="w14 w15 wp14">
+  <w:abstractNum w:abstractNumId="0" w15:restartNumberingAfterBreak="0">
     <w:nsid w:val="0D3D0CF6"/>
     <w:multiLevelType w:val="multilevel"/>
     <w:tmpl w:val="EBEA3550"/>
@@ -5842,7 +5903,7 @@
       </w:rPr>
     </w:lvl>
   </w:abstractNum>
-  <w:abstractNum w:abstractNumId="1">
+  <w:abstractNum w:abstractNumId="1" w15:restartNumberingAfterBreak="0">
     <w:nsid w:val="323F4AAE"/>
     <w:multiLevelType w:val="multilevel"/>
     <w:tmpl w:val="7D045EAE"/>
@@ -5988,7 +6049,7 @@
       </w:rPr>
     </w:lvl>
   </w:abstractNum>
-  <w:abstractNum w:abstractNumId="2">
+  <w:abstractNum w:abstractNumId="2" w15:restartNumberingAfterBreak="0">
     <w:nsid w:val="42DD4921"/>
     <w:multiLevelType w:val="multilevel"/>
     <w:tmpl w:val="5CD4A14A"/>
@@ -6146,7 +6207,7 @@
       </w:rPr>
     </w:lvl>
   </w:abstractNum>
-  <w:abstractNum w:abstractNumId="3">
+  <w:abstractNum w:abstractNumId="3" w15:restartNumberingAfterBreak="0">
     <w:nsid w:val="4B682B7B"/>
     <w:multiLevelType w:val="multilevel"/>
     <w:tmpl w:val="B00EAB78"/>
@@ -6286,7 +6347,7 @@
       </w:rPr>
     </w:lvl>
   </w:abstractNum>
-  <w:abstractNum w:abstractNumId="4">
+  <w:abstractNum w:abstractNumId="4" w15:restartNumberingAfterBreak="0">
     <w:nsid w:val="53426242"/>
     <w:multiLevelType w:val="multilevel"/>
     <w:tmpl w:val="99DC3876"/>
@@ -6435,7 +6496,7 @@
       </w:rPr>
     </w:lvl>
   </w:abstractNum>
-  <w:abstractNum w:abstractNumId="5">
+  <w:abstractNum w:abstractNumId="5" w15:restartNumberingAfterBreak="0">
     <w:nsid w:val="5B790A05"/>
     <w:multiLevelType w:val="multilevel"/>
     <w:tmpl w:val="213C6492"/>
@@ -6575,7 +6636,7 @@
       </w:rPr>
     </w:lvl>
   </w:abstractNum>
-  <w:abstractNum w:abstractNumId="6">
+  <w:abstractNum w:abstractNumId="6" w15:restartNumberingAfterBreak="0">
     <w:nsid w:val="5E8A1226"/>
     <w:multiLevelType w:val="multilevel"/>
     <w:tmpl w:val="EB246B16"/>
@@ -6697,7 +6758,7 @@
       </w:pPr>
     </w:lvl>
   </w:abstractNum>
-  <w:abstractNum w:abstractNumId="7">
+  <w:abstractNum w:abstractNumId="7" w15:restartNumberingAfterBreak="0">
     <w:nsid w:val="63DD60DC"/>
     <w:multiLevelType w:val="multilevel"/>
     <w:tmpl w:val="2C24EB2C"/>
@@ -6819,7 +6880,7 @@
       </w:rPr>
     </w:lvl>
   </w:abstractNum>
-  <w:abstractNum w:abstractNumId="8">
+  <w:abstractNum w:abstractNumId="8" w15:restartNumberingAfterBreak="0">
     <w:nsid w:val="63F74C62"/>
     <w:multiLevelType w:val="multilevel"/>
     <w:tmpl w:val="1374C7E8"/>
@@ -6965,7 +7026,7 @@
       </w:rPr>
     </w:lvl>
   </w:abstractNum>
-  <w:abstractNum w:abstractNumId="9">
+  <w:abstractNum w:abstractNumId="9" w15:restartNumberingAfterBreak="0">
     <w:nsid w:val="6A59225F"/>
     <w:multiLevelType w:val="multilevel"/>
     <w:tmpl w:val="93A6CBEE"/>
@@ -7082,7 +7143,7 @@
       </w:rPr>
     </w:lvl>
   </w:abstractNum>
-  <w:abstractNum w:abstractNumId="10">
+  <w:abstractNum w:abstractNumId="10" w15:restartNumberingAfterBreak="0">
     <w:nsid w:val="6F056693"/>
     <w:multiLevelType w:val="multilevel"/>
     <w:tmpl w:val="B9465030"/>
@@ -7244,7 +7305,7 @@
 </file>
 
 <file path=word/styles.xml><?xml version="1.0" encoding="utf-8"?>
-<w:styles xmlns:mc="http://schemas.openxmlformats.org/markup-compatibility/2006" xmlns:r="http://schemas.openxmlformats.org/officeDocument/2006/relationships" xmlns:w="http://schemas.openxmlformats.org/wordprocessingml/2006/main" xmlns:w14="http://schemas.microsoft.com/office/word/2010/wordml" mc:Ignorable="w14">
+<w:styles xmlns:mc="http://schemas.openxmlformats.org/markup-compatibility/2006" xmlns:r="http://schemas.openxmlformats.org/officeDocument/2006/relationships" xmlns:w="http://schemas.openxmlformats.org/wordprocessingml/2006/main" xmlns:w14="http://schemas.microsoft.com/office/word/2010/wordml" xmlns:w15="http://schemas.microsoft.com/office/word/2012/wordml" mc:Ignorable="w14 w15">
   <w:docDefaults>
     <w:rPrDefault>
       <w:rPr>
@@ -7255,784 +7316,378 @@
     </w:rPrDefault>
     <w:pPrDefault/>
   </w:docDefaults>
-  <w:latentStyles w:defLockedState="0" w:defUIPriority="99" w:defSemiHidden="1" w:defUnhideWhenUsed="1" w:defQFormat="0" w:count="267">
-    <w:lsdException w:name="Normal" w:semiHidden="0" w:uiPriority="0" w:unhideWhenUsed="0" w:qFormat="1"/>
-    <w:lsdException w:name="heading 1" w:semiHidden="0" w:uiPriority="9" w:unhideWhenUsed="0" w:qFormat="1"/>
-    <w:lsdException w:name="heading 2" w:uiPriority="9" w:qFormat="1"/>
-    <w:lsdException w:name="heading 3" w:uiPriority="9" w:qFormat="1"/>
-    <w:lsdException w:name="heading 4" w:uiPriority="9" w:qFormat="1"/>
-    <w:lsdException w:name="heading 5" w:uiPriority="9" w:qFormat="1"/>
-    <w:lsdException w:name="heading 6" w:uiPriority="9" w:qFormat="1"/>
-    <w:lsdException w:name="heading 7" w:uiPriority="9" w:qFormat="1"/>
-    <w:lsdException w:name="heading 8" w:uiPriority="9" w:qFormat="1"/>
-    <w:lsdException w:name="heading 9" w:uiPriority="9" w:qFormat="1"/>
-    <w:lsdException w:name="toc 1" w:uiPriority="39"/>
-    <w:lsdException w:name="toc 2" w:uiPriority="39"/>
-    <w:lsdException w:name="toc 3" w:uiPriority="39"/>
-    <w:lsdException w:name="toc 4" w:uiPriority="39"/>
-    <w:lsdException w:name="toc 5" w:uiPriority="39"/>
-    <w:lsdException w:name="toc 6" w:uiPriority="39"/>
-    <w:lsdException w:name="toc 7" w:uiPriority="39"/>
-    <w:lsdException w:name="toc 8" w:uiPriority="39"/>
-    <w:lsdException w:name="toc 9" w:uiPriority="39"/>
-    <w:lsdException w:name="caption" w:uiPriority="35" w:qFormat="1"/>
-    <w:lsdException w:name="Title" w:semiHidden="0" w:uiPriority="10" w:unhideWhenUsed="0" w:qFormat="1"/>
-    <w:lsdException w:name="Default Paragraph Font" w:uiPriority="1"/>
-    <w:lsdException w:name="Subtitle" w:semiHidden="0" w:uiPriority="11" w:unhideWhenUsed="0" w:qFormat="1"/>
-    <w:lsdException w:name="Strong" w:semiHidden="0" w:uiPriority="22" w:unhideWhenUsed="0" w:qFormat="1"/>
-    <w:lsdException w:name="Emphasis" w:semiHidden="0" w:uiPriority="20" w:unhideWhenUsed="0" w:qFormat="1"/>
-    <w:lsdException w:name="Table Grid" w:semiHidden="0" w:uiPriority="39" w:unhideWhenUsed="0"/>
-    <w:lsdException w:name="Placeholder Text" w:unhideWhenUsed="0"/>
-    <w:lsdException w:name="No Spacing" w:semiHidden="0" w:uiPriority="1" w:unhideWhenUsed="0" w:qFormat="1"/>
-    <w:lsdException w:name="Light Shading" w:semiHidden="0" w:uiPriority="60" w:unhideWhenUsed="0"/>
-    <w:lsdException w:name="Light List" w:semiHidden="0" w:uiPriority="61" w:unhideWhenUsed="0"/>
-    <w:lsdException w:name="Light Grid" w:semiHidden="0" w:uiPriority="62" w:unhideWhenUsed="0"/>
-    <w:lsdException w:name="Medium Shading 1" w:semiHidden="0" w:uiPriority="63" w:unhideWhenUsed="0"/>
-    <w:lsdException w:name="Medium Shading 2" w:semiHidden="0" w:uiPriority="64" w:unhideWhenUsed="0"/>
-    <w:lsdException w:name="Medium List 1" w:semiHidden="0" w:uiPriority="65" w:unhideWhenUsed="0"/>
-    <w:lsdException w:name="Medium List 2" w:semiHidden="0" w:uiPriority="66" w:unhideWhenUsed="0"/>
-    <w:lsdException w:name="Medium Grid 1" w:semiHidden="0" w:uiPriority="67" w:unhideWhenUsed="0"/>
-    <w:lsdException w:name="Medium Grid 2" w:semiHidden="0" w:uiPriority="68" w:unhideWhenUsed="0"/>
-    <w:lsdException w:name="Medium Grid 3" w:semiHidden="0" w:uiPriority="69" w:unhideWhenUsed="0"/>
-    <w:lsdException w:name="Dark List" w:semiHidden="0" w:uiPriority="70" w:unhideWhenUsed="0"/>
-    <w:lsdException w:name="Colorful Shading" w:semiHidden="0" w:uiPriority="71" w:unhideWhenUsed="0"/>
-    <w:lsdException w:name="Colorful List" w:semiHidden="0" w:uiPriority="72" w:unhideWhenUsed="0"/>
-    <w:lsdException w:name="Colorful Grid" w:semiHidden="0" w:uiPriority="73" w:unhideWhenUsed="0"/>
-    <w:lsdException w:name="Light Shading Accent 1" w:semiHidden="0" w:uiPriority="60" w:unhideWhenUsed="0"/>
-    <w:lsdException w:name="Light List Accent 1" w:semiHidden="0" w:uiPriority="61" w:unhideWhenUsed="0"/>
-    <w:lsdException w:name="Light Grid Accent 1" w:semiHidden="0" w:uiPriority="62" w:unhideWhenUsed="0"/>
-    <w:lsdException w:name="Medium Shading 1 Accent 1" w:semiHidden="0" w:uiPriority="63" w:unhideWhenUsed="0"/>
-    <w:lsdException w:name="Medium Shading 2 Accent 1" w:semiHidden="0" w:uiPriority="64" w:unhideWhenUsed="0"/>
-    <w:lsdException w:name="Medium List 1 Accent 1" w:semiHidden="0" w:uiPriority="65" w:unhideWhenUsed="0"/>
-    <w:lsdException w:name="Revision" w:unhideWhenUsed="0"/>
-    <w:lsdException w:name="List Paragraph" w:semiHidden="0" w:uiPriority="34" w:unhideWhenUsed="0" w:qFormat="1"/>
-    <w:lsdException w:name="Quote" w:semiHidden="0" w:uiPriority="29" w:unhideWhenUsed="0" w:qFormat="1"/>
-    <w:lsdException w:name="Intense Quote" w:semiHidden="0" w:uiPriority="30" w:unhideWhenUsed="0" w:qFormat="1"/>
-    <w:lsdException w:name="Medium List 2 Accent 1" w:semiHidden="0" w:uiPriority="66" w:unhideWhenUsed="0"/>
-    <w:lsdException w:name="Medium Grid 1 Accent 1" w:semiHidden="0" w:uiPriority="67" w:unhideWhenUsed="0"/>
-    <w:lsdException w:name="Medium Grid 2 Accent 1" w:semiHidden="0" w:uiPriority="68" w:unhideWhenUsed="0"/>
-    <w:lsdException w:name="Medium Grid 3 Accent 1" w:semiHidden="0" w:uiPriority="69" w:unhideWhenUsed="0"/>
-    <w:lsdException w:name="Dark List Accent 1" w:semiHidden="0" w:uiPriority="70" w:unhideWhenUsed="0"/>
-    <w:lsdException w:name="Colorful Shading Accent 1" w:semiHidden="0" w:uiPriority="71" w:unhideWhenUsed="0"/>
-    <w:lsdException w:name="Colorful List Accent 1" w:semiHidden="0" w:uiPriority="72" w:unhideWhenUsed="0"/>
-    <w:lsdException w:name="Colorful Grid Accent 1" w:semiHidden="0" w:uiPriority="73" w:unhideWhenUsed="0"/>
-    <w:lsdException w:name="Light Shading Accent 2" w:semiHidden="0" w:uiPriority="60" w:unhideWhenUsed="0"/>
-    <w:lsdException w:name="Light List Accent 2" w:semiHidden="0" w:uiPriority="61" w:unhideWhenUsed="0"/>
-    <w:lsdException w:name="Light Grid Accent 2" w:semiHidden="0" w:uiPriority="62" w:unhideWhenUsed="0"/>
-    <w:lsdException w:name="Medium Shading 1 Accent 2" w:semiHidden="0" w:uiPriority="63" w:unhideWhenUsed="0"/>
-    <w:lsdException w:name="Medium Shading 2 Accent 2" w:semiHidden="0" w:uiPriority="64" w:unhideWhenUsed="0"/>
-    <w:lsdException w:name="Medium List 1 Accent 2" w:semiHidden="0" w:uiPriority="65" w:unhideWhenUsed="0"/>
-    <w:lsdException w:name="Medium List 2 Accent 2" w:semiHidden="0" w:uiPriority="66" w:unhideWhenUsed="0"/>
-    <w:lsdException w:name="Medium Grid 1 Accent 2" w:semiHidden="0" w:uiPriority="67" w:unhideWhenUsed="0"/>
-    <w:lsdException w:name="Medium Grid 2 Accent 2" w:semiHidden="0" w:uiPriority="68" w:unhideWhenUsed="0"/>
-    <w:lsdException w:name="Medium Grid 3 Accent 2" w:semiHidden="0" w:uiPriority="69" w:unhideWhenUsed="0"/>
-    <w:lsdException w:name="Dark List Accent 2" w:semiHidden="0" w:uiPriority="70" w:unhideWhenUsed="0"/>
-    <w:lsdException w:name="Colorful Shading Accent 2" w:semiHidden="0" w:uiPriority="71" w:unhideWhenUsed="0"/>
-    <w:lsdException w:name="Colorful List Accent 2" w:semiHidden="0" w:uiPriority="72" w:unhideWhenUsed="0"/>
-    <w:lsdException w:name="Colorful Grid Accent 2" w:semiHidden="0" w:uiPriority="73" w:unhideWhenUsed="0"/>
-    <w:lsdException w:name="Light Shading Accent 3" w:semiHidden="0" w:uiPriority="60" w:unhideWhenUsed="0"/>
-    <w:lsdException w:name="Light List Accent 3" w:semiHidden="0" w:uiPriority="61" w:unhideWhenUsed="0"/>
-    <w:lsdException w:name="Light Grid Accent 3" w:semiHidden="0" w:uiPriority="62" w:unhideWhenUsed="0"/>
-    <w:lsdException w:name="Medium Shading 1 Accent 3" w:semiHidden="0" w:uiPriority="63" w:unhideWhenUsed="0"/>
-    <w:lsdException w:name="Medium Shading 2 Accent 3" w:semiHidden="0" w:uiPriority="64" w:unhideWhenUsed="0"/>
-    <w:lsdException w:name="Medium List 1 Accent 3" w:semiHidden="0" w:uiPriority="65" w:unhideWhenUsed="0"/>
-    <w:lsdException w:name="Medium List 2 Accent 3" w:semiHidden="0" w:uiPriority="66" w:unhideWhenUsed="0"/>
-    <w:lsdException w:name="Medium Grid 1 Accent 3" w:semiHidden="0" w:uiPriority="67" w:unhideWhenUsed="0"/>
-    <w:lsdException w:name="Medium Grid 2 Accent 3" w:semiHidden="0" w:uiPriority="68" w:unhideWhenUsed="0"/>
-    <w:lsdException w:name="Medium Grid 3 Accent 3" w:semiHidden="0" w:uiPriority="69" w:unhideWhenUsed="0"/>
-    <w:lsdException w:name="Dark List Accent 3" w:semiHidden="0" w:uiPriority="70" w:unhideWhenUsed="0"/>
-    <w:lsdException w:name="Colorful Shading Accent 3" w:semiHidden="0" w:uiPriority="71" w:unhideWhenUsed="0"/>
-    <w:lsdException w:name="Colorful List Accent 3" w:semiHidden="0" w:uiPriority="72" w:unhideWhenUsed="0"/>
-    <w:lsdException w:name="Colorful Grid Accent 3" w:semiHidden="0" w:uiPriority="73" w:unhideWhenUsed="0"/>
-    <w:lsdException w:name="Light Shading Accent 4" w:semiHidden="0" w:uiPriority="60" w:unhideWhenUsed="0"/>
-    <w:lsdException w:name="Light List Accent 4" w:semiHidden="0" w:uiPriority="61" w:unhideWhenUsed="0"/>
-    <w:lsdException w:name="Light Grid Accent 4" w:semiHidden="0" w:uiPriority="62" w:unhideWhenUsed="0"/>
-    <w:lsdException w:name="Medium Shading 1 Accent 4" w:semiHidden="0" w:uiPriority="63" w:unhideWhenUsed="0"/>
-    <w:lsdException w:name="Medium Shading 2 Accent 4" w:semiHidden="0" w:uiPriority="64" w:unhideWhenUsed="0"/>
-    <w:lsdException w:name="Medium List 1 Accent 4" w:semiHidden="0" w:uiPriority="65" w:unhideWhenUsed="0"/>
-    <w:lsdException w:name="Medium List 2 Accent 4" w:semiHidden="0" w:uiPriority="66" w:unhideWhenUsed="0"/>
-    <w:lsdException w:name="Medium Grid 1 Accent 4" w:semiHidden="0" w:uiPriority="67" w:unhideWhenUsed="0"/>
-    <w:lsdException w:name="Medium Grid 2 Accent 4" w:semiHidden="0" w:uiPriority="68" w:unhideWhenUsed="0"/>
-    <w:lsdException w:name="Medium Grid 3 Accent 4" w:semiHidden="0" w:uiPriority="69" w:unhideWhenUsed="0"/>
-    <w:lsdException w:name="Dark List Accent 4" w:semiHidden="0" w:uiPriority="70" w:unhideWhenUsed="0"/>
-    <w:lsdException w:name="Colorful Shading Accent 4" w:semiHidden="0" w:uiPriority="71" w:unhideWhenUsed="0"/>
-    <w:lsdException w:name="Colorful List Accent 4" w:semiHidden="0" w:uiPriority="72" w:unhideWhenUsed="0"/>
-    <w:lsdException w:name="Colorful Grid Accent 4" w:semiHidden="0" w:uiPriority="73" w:unhideWhenUsed="0"/>
-    <w:lsdException w:name="Light Shading Accent 5" w:semiHidden="0" w:uiPriority="60" w:unhideWhenUsed="0"/>
-    <w:lsdException w:name="Light List Accent 5" w:semiHidden="0" w:uiPriority="61" w:unhideWhenUsed="0"/>
-    <w:lsdException w:name="Light Grid Accent 5" w:semiHidden="0" w:uiPriority="62" w:unhideWhenUsed="0"/>
-    <w:lsdException w:name="Medium Shading 1 Accent 5" w:semiHidden="0" w:uiPriority="63" w:unhideWhenUsed="0"/>
-    <w:lsdException w:name="Medium Shading 2 Accent 5" w:semiHidden="0" w:uiPriority="64" w:unhideWhenUsed="0"/>
-    <w:lsdException w:name="Medium List 1 Accent 5" w:semiHidden="0" w:uiPriority="65" w:unhideWhenUsed="0"/>
-    <w:lsdException w:name="Medium List 2 Accent 5" w:semiHidden="0" w:uiPriority="66" w:unhideWhenUsed="0"/>
-    <w:lsdException w:name="Medium Grid 1 Accent 5" w:semiHidden="0" w:uiPriority="67" w:unhideWhenUsed="0"/>
-    <w:lsdException w:name="Medium Grid 2 Accent 5" w:semiHidden="0" w:uiPriority="68" w:unhideWhenUsed="0"/>
-    <w:lsdException w:name="Medium Grid 3 Accent 5" w:semiHidden="0" w:uiPriority="69" w:unhideWhenUsed="0"/>
-    <w:lsdException w:name="Dark List Accent 5" w:semiHidden="0" w:uiPriority="70" w:unhideWhenUsed="0"/>
-    <w:lsdException w:name="Colorful Shading Accent 5" w:semiHidden="0" w:uiPriority="71" w:unhideWhenUsed="0"/>
-    <w:lsdException w:name="Colorful List Accent 5" w:semiHidden="0" w:uiPriority="72" w:unhideWhenUsed="0"/>
-    <w:lsdException w:name="Colorful Grid Accent 5" w:semiHidden="0" w:uiPriority="73" w:unhideWhenUsed="0"/>
-    <w:lsdException w:name="Light Shading Accent 6" w:semiHidden="0" w:uiPriority="60" w:unhideWhenUsed="0"/>
-    <w:lsdException w:name="Light List Accent 6" w:semiHidden="0" w:uiPriority="61" w:unhideWhenUsed="0"/>
-    <w:lsdException w:name="Light Grid Accent 6" w:semiHidden="0" w:uiPriority="62" w:unhideWhenUsed="0"/>
-    <w:lsdException w:name="Medium Shading 1 Accent 6" w:semiHidden="0" w:uiPriority="63" w:unhideWhenUsed="0"/>
-    <w:lsdException w:name="Medium Shading 2 Accent 6" w:semiHidden="0" w:uiPriority="64" w:unhideWhenUsed="0"/>
-    <w:lsdException w:name="Medium List 1 Accent 6" w:semiHidden="0" w:uiPriority="65" w:unhideWhenUsed="0"/>
-    <w:lsdException w:name="Medium List 2 Accent 6" w:semiHidden="0" w:uiPriority="66" w:unhideWhenUsed="0"/>
-    <w:lsdException w:name="Medium Grid 1 Accent 6" w:semiHidden="0" w:uiPriority="67" w:unhideWhenUsed="0"/>
-    <w:lsdException w:name="Medium Grid 2 Accent 6" w:semiHidden="0" w:uiPriority="68" w:unhideWhenUsed="0"/>
-    <w:lsdException w:name="Medium Grid 3 Accent 6" w:semiHidden="0" w:uiPriority="69" w:unhideWhenUsed="0"/>
-    <w:lsdException w:name="Dark List Accent 6" w:semiHidden="0" w:uiPriority="70" w:unhideWhenUsed="0"/>
-    <w:lsdException w:name="Colorful Shading Accent 6" w:semiHidden="0" w:uiPriority="71" w:unhideWhenUsed="0"/>
-    <w:lsdException w:name="Colorful List Accent 6" w:semiHidden="0" w:uiPriority="72" w:unhideWhenUsed="0"/>
-    <w:lsdException w:name="Colorful Grid Accent 6" w:semiHidden="0" w:uiPriority="73" w:unhideWhenUsed="0"/>
-    <w:lsdException w:name="Subtle Emphasis" w:semiHidden="0" w:uiPriority="19" w:unhideWhenUsed="0" w:qFormat="1"/>
-    <w:lsdException w:name="Intense Emphasis" w:semiHidden="0" w:uiPriority="21" w:unhideWhenUsed="0" w:qFormat="1"/>
-    <w:lsdException w:name="Subtle Reference" w:semiHidden="0" w:uiPriority="31" w:unhideWhenUsed="0" w:qFormat="1"/>
-    <w:lsdException w:name="Intense Reference" w:semiHidden="0" w:uiPriority="32" w:unhideWhenUsed="0" w:qFormat="1"/>
-    <w:lsdException w:name="Book Title" w:semiHidden="0" w:uiPriority="33" w:unhideWhenUsed="0" w:qFormat="1"/>
-    <w:lsdException w:name="Bibliography" w:uiPriority="37"/>
-    <w:lsdException w:name="TOC Heading" w:uiPriority="39" w:qFormat="1"/>
-  </w:latentStyles>
-  <w:style w:type="paragraph" w:default="1" w:styleId="Normal">
-    <w:name w:val="Normal"/>
-    <w:qFormat/>
-    <w:pPr>
-      <w:suppressAutoHyphens/>
-    </w:pPr>
-    <w:rPr>
-      <w:sz w:val="24"/>
-    </w:rPr>
-  </w:style>
-  <w:style w:type="character" w:default="1" w:styleId="DefaultParagraphFont">
-    <w:name w:val="Default Paragraph Font"/>
-    <w:uiPriority w:val="1"/>
-    <w:semiHidden/>
-    <w:unhideWhenUsed/>
-  </w:style>
-  <w:style w:type="table" w:default="1" w:styleId="TableNormal">
-    <w:name w:val="Normal Table"/>
-    <w:uiPriority w:val="99"/>
-    <w:semiHidden/>
-    <w:unhideWhenUsed/>
-    <w:tblPr>
-      <w:tblInd w:w="0" w:type="dxa"/>
-      <w:tblCellMar>
-        <w:top w:w="0" w:type="dxa"/>
-        <w:left w:w="108" w:type="dxa"/>
-        <w:bottom w:w="0" w:type="dxa"/>
-        <w:right w:w="108" w:type="dxa"/>
-      </w:tblCellMar>
-    </w:tblPr>
-  </w:style>
-  <w:style w:type="numbering" w:default="1" w:styleId="NoList">
-    <w:name w:val="No List"/>
-    <w:uiPriority w:val="99"/>
-    <w:semiHidden/>
-    <w:unhideWhenUsed/>
-  </w:style>
-  <w:style w:type="paragraph" w:customStyle="1" w:styleId="Encabezado1">
-    <w:name w:val="Encabezado 1"/>
-    <w:basedOn w:val="Normal"/>
-    <w:next w:val="Normal"/>
-    <w:pPr>
-      <w:keepNext/>
-      <w:keepLines/>
-      <w:ind w:left="432" w:hanging="432"/>
-      <w:outlineLvl w:val="0"/>
-    </w:pPr>
-    <w:rPr>
-      <w:rFonts w:ascii="Arial" w:eastAsia="Arial" w:hAnsi="Arial" w:cs="Arial"/>
-      <w:b/>
-      <w:sz w:val="20"/>
-    </w:rPr>
-  </w:style>
-  <w:style w:type="paragraph" w:customStyle="1" w:styleId="Encabezado2">
-    <w:name w:val="Encabezado 2"/>
-    <w:basedOn w:val="Normal"/>
-    <w:next w:val="Normal"/>
-    <w:pPr>
-      <w:keepNext/>
-      <w:keepLines/>
-      <w:ind w:left="576" w:hanging="576"/>
-      <w:outlineLvl w:val="1"/>
-    </w:pPr>
-    <w:rPr>
-      <w:rFonts w:ascii="Arial" w:eastAsia="Arial" w:hAnsi="Arial" w:cs="Arial"/>
-      <w:i/>
-      <w:color w:val="0000FF"/>
-      <w:sz w:val="20"/>
-    </w:rPr>
-  </w:style>
-  <w:style w:type="paragraph" w:customStyle="1" w:styleId="Encabezado3">
-    <w:name w:val="Encabezado 3"/>
-    <w:basedOn w:val="Normal"/>
-    <w:next w:val="Normal"/>
-    <w:pPr>
-      <w:keepNext/>
-      <w:keepLines/>
-      <w:spacing w:before="280" w:after="80"/>
-      <w:outlineLvl w:val="2"/>
-    </w:pPr>
-    <w:rPr>
-      <w:b/>
-      <w:sz w:val="28"/>
-    </w:rPr>
-  </w:style>
-  <w:style w:type="paragraph" w:customStyle="1" w:styleId="Encabezado4">
-    <w:name w:val="Encabezado 4"/>
-    <w:basedOn w:val="Normal"/>
-    <w:next w:val="Normal"/>
-    <w:pPr>
-      <w:keepNext/>
-      <w:keepLines/>
-      <w:spacing w:before="240" w:after="40"/>
-      <w:outlineLvl w:val="3"/>
-    </w:pPr>
-    <w:rPr>
-      <w:b/>
-    </w:rPr>
-  </w:style>
-  <w:style w:type="paragraph" w:customStyle="1" w:styleId="Encabezado5">
-    <w:name w:val="Encabezado 5"/>
-    <w:basedOn w:val="Normal"/>
-    <w:next w:val="Normal"/>
-    <w:pPr>
-      <w:keepNext/>
-      <w:keepLines/>
-      <w:spacing w:before="220" w:after="40"/>
-      <w:outlineLvl w:val="4"/>
-    </w:pPr>
-    <w:rPr>
-      <w:b/>
-      <w:sz w:val="22"/>
-    </w:rPr>
-  </w:style>
-  <w:style w:type="paragraph" w:customStyle="1" w:styleId="Encabezado6">
-    <w:name w:val="Encabezado 6"/>
-    <w:basedOn w:val="Normal"/>
-    <w:next w:val="Normal"/>
-    <w:pPr>
-      <w:keepNext/>
-      <w:keepLines/>
-      <w:spacing w:before="200" w:after="40"/>
-      <w:outlineLvl w:val="5"/>
-    </w:pPr>
-    <w:rPr>
-      <w:b/>
-      <w:sz w:val="20"/>
-    </w:rPr>
-  </w:style>
-  <w:style w:type="character" w:customStyle="1" w:styleId="HeaderChar">
-    <w:name w:val="Header Char"/>
-    <w:basedOn w:val="DefaultParagraphFont"/>
-    <w:link w:val="Header"/>
-    <w:uiPriority w:val="99"/>
-    <w:qFormat/>
-    <w:rsid w:val="008F060D"/>
-  </w:style>
-  <w:style w:type="character" w:customStyle="1" w:styleId="FooterChar">
-    <w:name w:val="Footer Char"/>
-    <w:basedOn w:val="DefaultParagraphFont"/>
-    <w:link w:val="Footer"/>
-    <w:uiPriority w:val="99"/>
-    <w:qFormat/>
-    <w:rsid w:val="008F060D"/>
-  </w:style>
-  <w:style w:type="character" w:customStyle="1" w:styleId="ListLabel1">
-    <w:name w:val="ListLabel 1"/>
-    <w:qFormat/>
-    <w:rPr>
-      <w:rFonts w:ascii="Arial" w:eastAsia="Arial" w:hAnsi="Arial" w:cs="Arial"/>
-      <w:b/>
-      <w:position w:val="0"/>
-      <w:sz w:val="22"/>
-      <w:vertAlign w:val="baseline"/>
-    </w:rPr>
-  </w:style>
-  <w:style w:type="character" w:customStyle="1" w:styleId="ListLabel2">
-    <w:name w:val="ListLabel 2"/>
-    <w:qFormat/>
-    <w:rPr>
-      <w:rFonts w:eastAsia="Arial" w:cs="Arial"/>
-      <w:position w:val="0"/>
-      <w:sz w:val="24"/>
-      <w:vertAlign w:val="baseline"/>
-    </w:rPr>
-  </w:style>
-  <w:style w:type="character" w:customStyle="1" w:styleId="ListLabel3">
-    <w:name w:val="ListLabel 3"/>
-    <w:qFormat/>
-    <w:rPr>
-      <w:rFonts w:ascii="Arial" w:eastAsia="Arial" w:hAnsi="Arial" w:cs="Arial"/>
-      <w:position w:val="0"/>
-      <w:sz w:val="22"/>
-      <w:vertAlign w:val="baseline"/>
-    </w:rPr>
-  </w:style>
-  <w:style w:type="character" w:customStyle="1" w:styleId="ListLabel4">
-    <w:name w:val="ListLabel 4"/>
-    <w:qFormat/>
-    <w:rPr>
-      <w:rFonts w:ascii="Arial" w:eastAsia="Arial" w:hAnsi="Arial" w:cs="Arial"/>
-      <w:sz w:val="22"/>
-    </w:rPr>
-  </w:style>
-  <w:style w:type="character" w:customStyle="1" w:styleId="ListLabel5">
-    <w:name w:val="ListLabel 5"/>
-    <w:qFormat/>
-    <w:rPr>
-      <w:position w:val="0"/>
-      <w:sz w:val="24"/>
-      <w:vertAlign w:val="baseline"/>
-    </w:rPr>
-  </w:style>
-  <w:style w:type="character" w:customStyle="1" w:styleId="ListLabel6">
-    <w:name w:val="ListLabel 6"/>
-    <w:qFormat/>
-    <w:rPr>
-      <w:rFonts w:ascii="Arial" w:hAnsi="Arial" w:cs="Arial"/>
-      <w:b/>
-      <w:position w:val="0"/>
-      <w:sz w:val="22"/>
-      <w:vertAlign w:val="baseline"/>
-    </w:rPr>
-  </w:style>
-  <w:style w:type="character" w:customStyle="1" w:styleId="ListLabel7">
-    <w:name w:val="ListLabel 7"/>
-    <w:qFormat/>
-    <w:rPr>
-      <w:rFonts w:cs="Arial"/>
-      <w:position w:val="0"/>
-      <w:sz w:val="24"/>
-      <w:vertAlign w:val="baseline"/>
-    </w:rPr>
-  </w:style>
-  <w:style w:type="character" w:customStyle="1" w:styleId="ListLabel8">
-    <w:name w:val="ListLabel 8"/>
-    <w:qFormat/>
-    <w:rPr>
-      <w:rFonts w:cs="Wingdings"/>
-    </w:rPr>
-  </w:style>
-  <w:style w:type="character" w:customStyle="1" w:styleId="ListLabel9">
-    <w:name w:val="ListLabel 9"/>
-    <w:qFormat/>
-    <w:rPr>
-      <w:rFonts w:ascii="Arial" w:hAnsi="Arial" w:cs="Arial"/>
-      <w:position w:val="0"/>
-      <w:sz w:val="22"/>
-      <w:vertAlign w:val="baseline"/>
-    </w:rPr>
-  </w:style>
-  <w:style w:type="character" w:customStyle="1" w:styleId="ListLabel10">
-    <w:name w:val="ListLabel 10"/>
-    <w:qFormat/>
-    <w:rPr>
-      <w:rFonts w:ascii="Arial" w:hAnsi="Arial" w:cs="Arial"/>
-      <w:sz w:val="22"/>
-    </w:rPr>
-  </w:style>
-  <w:style w:type="character" w:customStyle="1" w:styleId="ListLabel11">
-    <w:name w:val="ListLabel 11"/>
-    <w:qFormat/>
-    <w:rPr>
-      <w:position w:val="0"/>
-      <w:sz w:val="24"/>
-      <w:vertAlign w:val="baseline"/>
-    </w:rPr>
-  </w:style>
-  <w:style w:type="character" w:customStyle="1" w:styleId="Vietas">
-    <w:name w:val="Viñetas"/>
-    <w:qFormat/>
-    <w:rPr>
-      <w:rFonts w:ascii="OpenSymbol" w:eastAsia="OpenSymbol" w:hAnsi="OpenSymbol" w:cs="OpenSymbol"/>
-    </w:rPr>
-  </w:style>
-  <w:style w:type="character" w:customStyle="1" w:styleId="ListLabel12">
-    <w:name w:val="ListLabel 12"/>
-    <w:qFormat/>
-    <w:rPr>
-      <w:rFonts w:ascii="Arial" w:hAnsi="Arial" w:cs="Arial"/>
-      <w:b/>
-      <w:position w:val="0"/>
-      <w:sz w:val="22"/>
-      <w:vertAlign w:val="baseline"/>
-    </w:rPr>
-  </w:style>
-  <w:style w:type="character" w:customStyle="1" w:styleId="ListLabel13">
-    <w:name w:val="ListLabel 13"/>
-    <w:qFormat/>
-    <w:rPr>
-      <w:rFonts w:cs="Arial"/>
-      <w:position w:val="0"/>
-      <w:sz w:val="24"/>
-      <w:vertAlign w:val="baseline"/>
-    </w:rPr>
-  </w:style>
-  <w:style w:type="character" w:customStyle="1" w:styleId="ListLabel14">
-    <w:name w:val="ListLabel 14"/>
-    <w:qFormat/>
-    <w:rPr>
-      <w:rFonts w:cs="Wingdings"/>
-    </w:rPr>
-  </w:style>
-  <w:style w:type="character" w:customStyle="1" w:styleId="ListLabel15">
-    <w:name w:val="ListLabel 15"/>
-    <w:qFormat/>
-    <w:rPr>
-      <w:rFonts w:ascii="Arial" w:hAnsi="Arial" w:cs="Arial"/>
-      <w:position w:val="0"/>
-      <w:sz w:val="22"/>
-      <w:vertAlign w:val="baseline"/>
-    </w:rPr>
-  </w:style>
-  <w:style w:type="character" w:customStyle="1" w:styleId="ListLabel16">
-    <w:name w:val="ListLabel 16"/>
-    <w:qFormat/>
-    <w:rPr>
-      <w:rFonts w:ascii="Arial" w:hAnsi="Arial" w:cs="Arial"/>
-      <w:sz w:val="22"/>
-    </w:rPr>
-  </w:style>
-  <w:style w:type="character" w:customStyle="1" w:styleId="ListLabel17">
-    <w:name w:val="ListLabel 17"/>
-    <w:qFormat/>
-    <w:rPr>
-      <w:position w:val="0"/>
-      <w:sz w:val="24"/>
-      <w:vertAlign w:val="baseline"/>
-    </w:rPr>
-  </w:style>
-  <w:style w:type="character" w:customStyle="1" w:styleId="ListLabel18">
-    <w:name w:val="ListLabel 18"/>
-    <w:qFormat/>
-    <w:rPr>
-      <w:rFonts w:ascii="Arial" w:hAnsi="Arial" w:cs="Symbol"/>
-      <w:sz w:val="22"/>
-    </w:rPr>
-  </w:style>
-  <w:style w:type="character" w:customStyle="1" w:styleId="ListLabel19">
-    <w:name w:val="ListLabel 19"/>
-    <w:qFormat/>
-    <w:rPr>
-      <w:rFonts w:cs="OpenSymbol"/>
-    </w:rPr>
-  </w:style>
-  <w:style w:type="paragraph" w:styleId="Header">
-    <w:name w:val="header"/>
-    <w:basedOn w:val="Normal"/>
-    <w:next w:val="Cuerpodetexto"/>
-    <w:link w:val="HeaderChar"/>
-    <w:qFormat/>
-    <w:pPr>
-      <w:keepNext/>
-      <w:spacing w:before="240" w:after="120"/>
-    </w:pPr>
-    <w:rPr>
-      <w:rFonts w:ascii="Liberation Sans" w:eastAsia="Microsoft YaHei" w:hAnsi="Liberation Sans" w:cs="Arial"/>
-      <w:sz w:val="28"/>
-      <w:szCs w:val="28"/>
-    </w:rPr>
-  </w:style>
-  <w:style w:type="paragraph" w:customStyle="1" w:styleId="Cuerpodetexto">
-    <w:name w:val="Cuerpo de texto"/>
-    <w:basedOn w:val="Normal"/>
-    <w:pPr>
-      <w:spacing w:after="140" w:line="288" w:lineRule="auto"/>
-    </w:pPr>
-  </w:style>
-  <w:style w:type="paragraph" w:styleId="List">
-    <w:name w:val="List"/>
-    <w:basedOn w:val="Cuerpodetexto"/>
-    <w:rPr>
-      <w:rFonts w:cs="Arial"/>
-    </w:rPr>
-  </w:style>
-  <w:style w:type="paragraph" w:customStyle="1" w:styleId="Pie">
-    <w:name w:val="Pie"/>
-    <w:basedOn w:val="Normal"/>
-    <w:pPr>
-      <w:suppressLineNumbers/>
-      <w:spacing w:before="120" w:after="120"/>
-    </w:pPr>
-    <w:rPr>
-      <w:rFonts w:cs="Arial"/>
-      <w:i/>
-      <w:iCs/>
-      <w:szCs w:val="24"/>
-    </w:rPr>
-  </w:style>
-  <w:style w:type="paragraph" w:customStyle="1" w:styleId="ndice">
-    <w:name w:val="Índice"/>
-    <w:basedOn w:val="Normal"/>
-    <w:qFormat/>
-    <w:pPr>
-      <w:suppressLineNumbers/>
-    </w:pPr>
-    <w:rPr>
-      <w:rFonts w:cs="Arial"/>
-    </w:rPr>
-  </w:style>
-  <w:style w:type="paragraph" w:customStyle="1" w:styleId="Ttulo">
-    <w:name w:val="Título"/>
-    <w:basedOn w:val="Normal"/>
-    <w:next w:val="Normal"/>
-    <w:pPr>
-      <w:keepNext/>
-      <w:keepLines/>
-      <w:spacing w:before="480" w:after="120"/>
-    </w:pPr>
-    <w:rPr>
-      <w:b/>
-      <w:sz w:val="72"/>
-    </w:rPr>
-  </w:style>
-  <w:style w:type="paragraph" w:styleId="Subtitle">
-    <w:name w:val="Subtitle"/>
-    <w:basedOn w:val="Normal"/>
-    <w:next w:val="Normal"/>
-    <w:pPr>
-      <w:keepNext/>
-      <w:keepLines/>
-      <w:spacing w:before="360" w:after="80"/>
-    </w:pPr>
-    <w:rPr>
-      <w:rFonts w:ascii="Georgia" w:eastAsia="Georgia" w:hAnsi="Georgia" w:cs="Georgia"/>
-      <w:i/>
-      <w:color w:val="666666"/>
-      <w:sz w:val="48"/>
-    </w:rPr>
-  </w:style>
-  <w:style w:type="paragraph" w:customStyle="1" w:styleId="Encabezamiento">
-    <w:name w:val="Encabezamiento"/>
-    <w:basedOn w:val="Normal"/>
-    <w:uiPriority w:val="99"/>
-    <w:unhideWhenUsed/>
-    <w:rsid w:val="008F060D"/>
-    <w:pPr>
-      <w:tabs>
-        <w:tab w:val="center" w:pos="4419"/>
-        <w:tab w:val="right" w:pos="8838"/>
-      </w:tabs>
-    </w:pPr>
-  </w:style>
-  <w:style w:type="paragraph" w:styleId="Footer">
-    <w:name w:val="footer"/>
-    <w:basedOn w:val="Normal"/>
-    <w:link w:val="FooterChar"/>
-    <w:uiPriority w:val="99"/>
-    <w:unhideWhenUsed/>
-    <w:rsid w:val="008F060D"/>
-    <w:pPr>
-      <w:tabs>
-        <w:tab w:val="center" w:pos="4419"/>
-        <w:tab w:val="right" w:pos="8838"/>
-      </w:tabs>
-    </w:pPr>
-  </w:style>
-  <w:style w:type="table" w:customStyle="1" w:styleId="TableNormal1">
-    <w:name w:val="Table Normal1"/>
-    <w:tblPr>
-      <w:tblCellMar>
-        <w:top w:w="0" w:type="dxa"/>
-        <w:left w:w="0" w:type="dxa"/>
-        <w:bottom w:w="0" w:type="dxa"/>
-        <w:right w:w="0" w:type="dxa"/>
-      </w:tblCellMar>
-    </w:tblPr>
-  </w:style>
-  <w:style w:type="paragraph" w:styleId="BalloonText">
-    <w:name w:val="Balloon Text"/>
-    <w:basedOn w:val="Normal"/>
-    <w:link w:val="BalloonTextChar"/>
-    <w:uiPriority w:val="99"/>
-    <w:semiHidden/>
-    <w:unhideWhenUsed/>
-    <w:rsid w:val="0070040B"/>
-    <w:rPr>
-      <w:rFonts w:ascii="Tahoma" w:hAnsi="Tahoma" w:cs="Tahoma"/>
-      <w:sz w:val="16"/>
-      <w:szCs w:val="16"/>
-    </w:rPr>
-  </w:style>
-  <w:style w:type="character" w:customStyle="1" w:styleId="BalloonTextChar">
-    <w:name w:val="Balloon Text Char"/>
-    <w:basedOn w:val="DefaultParagraphFont"/>
-    <w:link w:val="BalloonText"/>
-    <w:uiPriority w:val="99"/>
-    <w:semiHidden/>
-    <w:rsid w:val="0070040B"/>
-    <w:rPr>
-      <w:rFonts w:ascii="Tahoma" w:hAnsi="Tahoma" w:cs="Tahoma"/>
-      <w:sz w:val="16"/>
-      <w:szCs w:val="16"/>
-    </w:rPr>
-  </w:style>
-  <w:style w:type="paragraph" w:styleId="ListParagraph">
-    <w:name w:val="List Paragraph"/>
-    <w:basedOn w:val="Normal"/>
-    <w:uiPriority w:val="34"/>
-    <w:qFormat/>
-    <w:rsid w:val="002C7911"/>
-    <w:pPr>
-      <w:ind w:left="720"/>
-      <w:contextualSpacing/>
-    </w:pPr>
-  </w:style>
-</w:styles>
-</file>
-
-<file path=word/stylesWithEffects.xml><?xml version="1.0" encoding="utf-8"?>
-<w:styles xmlns:wpc="http://schemas.microsoft.com/office/word/2010/wordprocessingCanvas" xmlns:mc="http://schemas.openxmlformats.org/markup-compatibility/2006" xmlns:o="urn:schemas-microsoft-com:office:office" xmlns:r="http://schemas.openxmlformats.org/officeDocument/2006/relationships" xmlns:m="http://schemas.openxmlformats.org/officeDocument/2006/math" xmlns:v="urn:schemas-microsoft-com:vml" xmlns:wp14="http://schemas.microsoft.com/office/word/2010/wordprocessingDrawing" xmlns:wp="http://schemas.openxmlformats.org/drawingml/2006/wordprocessingDrawing" xmlns:w10="urn:schemas-microsoft-com:office:word" xmlns:w="http://schemas.openxmlformats.org/wordprocessingml/2006/main" xmlns:w14="http://schemas.microsoft.com/office/word/2010/wordml" xmlns:wpg="http://schemas.microsoft.com/office/word/2010/wordprocessingGroup" xmlns:wpi="http://schemas.microsoft.com/office/word/2010/wordprocessingInk" xmlns:wne="http://schemas.microsoft.com/office/word/2006/wordml" xmlns:wps="http://schemas.microsoft.com/office/word/2010/wordprocessingShape" mc:Ignorable="w14 wp14">
-  <w:docDefaults>
-    <w:rPrDefault>
-      <w:rPr>
-        <w:rFonts w:ascii="Times New Roman" w:eastAsia="Times New Roman" w:hAnsi="Times New Roman" w:cs="Times New Roman"/>
-        <w:color w:val="000000"/>
-        <w:lang w:val="es-AR" w:eastAsia="es-AR" w:bidi="ar-SA"/>
-      </w:rPr>
-    </w:rPrDefault>
-    <w:pPrDefault/>
-  </w:docDefaults>
-  <w:latentStyles w:defLockedState="0" w:defUIPriority="99" w:defSemiHidden="1" w:defUnhideWhenUsed="1" w:defQFormat="0" w:count="267">
-    <w:lsdException w:name="Normal" w:semiHidden="0" w:uiPriority="0" w:unhideWhenUsed="0" w:qFormat="1"/>
-    <w:lsdException w:name="heading 1" w:semiHidden="0" w:uiPriority="9" w:unhideWhenUsed="0" w:qFormat="1"/>
-    <w:lsdException w:name="heading 2" w:uiPriority="9" w:qFormat="1"/>
-    <w:lsdException w:name="heading 3" w:uiPriority="9" w:qFormat="1"/>
-    <w:lsdException w:name="heading 4" w:uiPriority="9" w:qFormat="1"/>
-    <w:lsdException w:name="heading 5" w:uiPriority="9" w:qFormat="1"/>
-    <w:lsdException w:name="heading 6" w:uiPriority="9" w:qFormat="1"/>
-    <w:lsdException w:name="heading 7" w:uiPriority="9" w:qFormat="1"/>
-    <w:lsdException w:name="heading 8" w:uiPriority="9" w:qFormat="1"/>
-    <w:lsdException w:name="heading 9" w:uiPriority="9" w:qFormat="1"/>
-    <w:lsdException w:name="toc 1" w:uiPriority="39"/>
-    <w:lsdException w:name="toc 2" w:uiPriority="39"/>
-    <w:lsdException w:name="toc 3" w:uiPriority="39"/>
-    <w:lsdException w:name="toc 4" w:uiPriority="39"/>
-    <w:lsdException w:name="toc 5" w:uiPriority="39"/>
-    <w:lsdException w:name="toc 6" w:uiPriority="39"/>
-    <w:lsdException w:name="toc 7" w:uiPriority="39"/>
-    <w:lsdException w:name="toc 8" w:uiPriority="39"/>
-    <w:lsdException w:name="toc 9" w:uiPriority="39"/>
-    <w:lsdException w:name="caption" w:uiPriority="35" w:qFormat="1"/>
-    <w:lsdException w:name="Title" w:semiHidden="0" w:uiPriority="10" w:unhideWhenUsed="0" w:qFormat="1"/>
-    <w:lsdException w:name="Default Paragraph Font" w:uiPriority="1"/>
-    <w:lsdException w:name="Subtitle" w:semiHidden="0" w:uiPriority="11" w:unhideWhenUsed="0" w:qFormat="1"/>
-    <w:lsdException w:name="Strong" w:semiHidden="0" w:uiPriority="22" w:unhideWhenUsed="0" w:qFormat="1"/>
-    <w:lsdException w:name="Emphasis" w:semiHidden="0" w:uiPriority="20" w:unhideWhenUsed="0" w:qFormat="1"/>
-    <w:lsdException w:name="Table Grid" w:semiHidden="0" w:uiPriority="39" w:unhideWhenUsed="0"/>
-    <w:lsdException w:name="Placeholder Text" w:unhideWhenUsed="0"/>
-    <w:lsdException w:name="No Spacing" w:semiHidden="0" w:uiPriority="1" w:unhideWhenUsed="0" w:qFormat="1"/>
-    <w:lsdException w:name="Light Shading" w:semiHidden="0" w:uiPriority="60" w:unhideWhenUsed="0"/>
-    <w:lsdException w:name="Light List" w:semiHidden="0" w:uiPriority="61" w:unhideWhenUsed="0"/>
-    <w:lsdException w:name="Light Grid" w:semiHidden="0" w:uiPriority="62" w:unhideWhenUsed="0"/>
-    <w:lsdException w:name="Medium Shading 1" w:semiHidden="0" w:uiPriority="63" w:unhideWhenUsed="0"/>
-    <w:lsdException w:name="Medium Shading 2" w:semiHidden="0" w:uiPriority="64" w:unhideWhenUsed="0"/>
-    <w:lsdException w:name="Medium List 1" w:semiHidden="0" w:uiPriority="65" w:unhideWhenUsed="0"/>
-    <w:lsdException w:name="Medium List 2" w:semiHidden="0" w:uiPriority="66" w:unhideWhenUsed="0"/>
-    <w:lsdException w:name="Medium Grid 1" w:semiHidden="0" w:uiPriority="67" w:unhideWhenUsed="0"/>
-    <w:lsdException w:name="Medium Grid 2" w:semiHidden="0" w:uiPriority="68" w:unhideWhenUsed="0"/>
-    <w:lsdException w:name="Medium Grid 3" w:semiHidden="0" w:uiPriority="69" w:unhideWhenUsed="0"/>
-    <w:lsdException w:name="Dark List" w:semiHidden="0" w:uiPriority="70" w:unhideWhenUsed="0"/>
-    <w:lsdException w:name="Colorful Shading" w:semiHidden="0" w:uiPriority="71" w:unhideWhenUsed="0"/>
-    <w:lsdException w:name="Colorful List" w:semiHidden="0" w:uiPriority="72" w:unhideWhenUsed="0"/>
-    <w:lsdException w:name="Colorful Grid" w:semiHidden="0" w:uiPriority="73" w:unhideWhenUsed="0"/>
-    <w:lsdException w:name="Light Shading Accent 1" w:semiHidden="0" w:uiPriority="60" w:unhideWhenUsed="0"/>
-    <w:lsdException w:name="Light List Accent 1" w:semiHidden="0" w:uiPriority="61" w:unhideWhenUsed="0"/>
-    <w:lsdException w:name="Light Grid Accent 1" w:semiHidden="0" w:uiPriority="62" w:unhideWhenUsed="0"/>
-    <w:lsdException w:name="Medium Shading 1 Accent 1" w:semiHidden="0" w:uiPriority="63" w:unhideWhenUsed="0"/>
-    <w:lsdException w:name="Medium Shading 2 Accent 1" w:semiHidden="0" w:uiPriority="64" w:unhideWhenUsed="0"/>
-    <w:lsdException w:name="Medium List 1 Accent 1" w:semiHidden="0" w:uiPriority="65" w:unhideWhenUsed="0"/>
-    <w:lsdException w:name="Revision" w:unhideWhenUsed="0"/>
-    <w:lsdException w:name="List Paragraph" w:semiHidden="0" w:uiPriority="34" w:unhideWhenUsed="0" w:qFormat="1"/>
-    <w:lsdException w:name="Quote" w:semiHidden="0" w:uiPriority="29" w:unhideWhenUsed="0" w:qFormat="1"/>
-    <w:lsdException w:name="Intense Quote" w:semiHidden="0" w:uiPriority="30" w:unhideWhenUsed="0" w:qFormat="1"/>
-    <w:lsdException w:name="Medium List 2 Accent 1" w:semiHidden="0" w:uiPriority="66" w:unhideWhenUsed="0"/>
-    <w:lsdException w:name="Medium Grid 1 Accent 1" w:semiHidden="0" w:uiPriority="67" w:unhideWhenUsed="0"/>
-    <w:lsdException w:name="Medium Grid 2 Accent 1" w:semiHidden="0" w:uiPriority="68" w:unhideWhenUsed="0"/>
-    <w:lsdException w:name="Medium Grid 3 Accent 1" w:semiHidden="0" w:uiPriority="69" w:unhideWhenUsed="0"/>
-    <w:lsdException w:name="Dark List Accent 1" w:semiHidden="0" w:uiPriority="70" w:unhideWhenUsed="0"/>
-    <w:lsdException w:name="Colorful Shading Accent 1" w:semiHidden="0" w:uiPriority="71" w:unhideWhenUsed="0"/>
-    <w:lsdException w:name="Colorful List Accent 1" w:semiHidden="0" w:uiPriority="72" w:unhideWhenUsed="0"/>
-    <w:lsdException w:name="Colorful Grid Accent 1" w:semiHidden="0" w:uiPriority="73" w:unhideWhenUsed="0"/>
-    <w:lsdException w:name="Light Shading Accent 2" w:semiHidden="0" w:uiPriority="60" w:unhideWhenUsed="0"/>
-    <w:lsdException w:name="Light List Accent 2" w:semiHidden="0" w:uiPriority="61" w:unhideWhenUsed="0"/>
-    <w:lsdException w:name="Light Grid Accent 2" w:semiHidden="0" w:uiPriority="62" w:unhideWhenUsed="0"/>
-    <w:lsdException w:name="Medium Shading 1 Accent 2" w:semiHidden="0" w:uiPriority="63" w:unhideWhenUsed="0"/>
-    <w:lsdException w:name="Medium Shading 2 Accent 2" w:semiHidden="0" w:uiPriority="64" w:unhideWhenUsed="0"/>
-    <w:lsdException w:name="Medium List 1 Accent 2" w:semiHidden="0" w:uiPriority="65" w:unhideWhenUsed="0"/>
-    <w:lsdException w:name="Medium List 2 Accent 2" w:semiHidden="0" w:uiPriority="66" w:unhideWhenUsed="0"/>
-    <w:lsdException w:name="Medium Grid 1 Accent 2" w:semiHidden="0" w:uiPriority="67" w:unhideWhenUsed="0"/>
-    <w:lsdException w:name="Medium Grid 2 Accent 2" w:semiHidden="0" w:uiPriority="68" w:unhideWhenUsed="0"/>
-    <w:lsdException w:name="Medium Grid 3 Accent 2" w:semiHidden="0" w:uiPriority="69" w:unhideWhenUsed="0"/>
-    <w:lsdException w:name="Dark List Accent 2" w:semiHidden="0" w:uiPriority="70" w:unhideWhenUsed="0"/>
-    <w:lsdException w:name="Colorful Shading Accent 2" w:semiHidden="0" w:uiPriority="71" w:unhideWhenUsed="0"/>
-    <w:lsdException w:name="Colorful List Accent 2" w:semiHidden="0" w:uiPriority="72" w:unhideWhenUsed="0"/>
-    <w:lsdException w:name="Colorful Grid Accent 2" w:semiHidden="0" w:uiPriority="73" w:unhideWhenUsed="0"/>
-    <w:lsdException w:name="Light Shading Accent 3" w:semiHidden="0" w:uiPriority="60" w:unhideWhenUsed="0"/>
-    <w:lsdException w:name="Light List Accent 3" w:semiHidden="0" w:uiPriority="61" w:unhideWhenUsed="0"/>
-    <w:lsdException w:name="Light Grid Accent 3" w:semiHidden="0" w:uiPriority="62" w:unhideWhenUsed="0"/>
-    <w:lsdException w:name="Medium Shading 1 Accent 3" w:semiHidden="0" w:uiPriority="63" w:unhideWhenUsed="0"/>
-    <w:lsdException w:name="Medium Shading 2 Accent 3" w:semiHidden="0" w:uiPriority="64" w:unhideWhenUsed="0"/>
-    <w:lsdException w:name="Medium List 1 Accent 3" w:semiHidden="0" w:uiPriority="65" w:unhideWhenUsed="0"/>
-    <w:lsdException w:name="Medium List 2 Accent 3" w:semiHidden="0" w:uiPriority="66" w:unhideWhenUsed="0"/>
-    <w:lsdException w:name="Medium Grid 1 Accent 3" w:semiHidden="0" w:uiPriority="67" w:unhideWhenUsed="0"/>
-    <w:lsdException w:name="Medium Grid 2 Accent 3" w:semiHidden="0" w:uiPriority="68" w:unhideWhenUsed="0"/>
-    <w:lsdException w:name="Medium Grid 3 Accent 3" w:semiHidden="0" w:uiPriority="69" w:unhideWhenUsed="0"/>
-    <w:lsdException w:name="Dark List Accent 3" w:semiHidden="0" w:uiPriority="70" w:unhideWhenUsed="0"/>
-    <w:lsdException w:name="Colorful Shading Accent 3" w:semiHidden="0" w:uiPriority="71" w:unhideWhenUsed="0"/>
-    <w:lsdException w:name="Colorful List Accent 3" w:semiHidden="0" w:uiPriority="72" w:unhideWhenUsed="0"/>
-    <w:lsdException w:name="Colorful Grid Accent 3" w:semiHidden="0" w:uiPriority="73" w:unhideWhenUsed="0"/>
-    <w:lsdException w:name="Light Shading Accent 4" w:semiHidden="0" w:uiPriority="60" w:unhideWhenUsed="0"/>
-    <w:lsdException w:name="Light List Accent 4" w:semiHidden="0" w:uiPriority="61" w:unhideWhenUsed="0"/>
-    <w:lsdException w:name="Light Grid Accent 4" w:semiHidden="0" w:uiPriority="62" w:unhideWhenUsed="0"/>
-    <w:lsdException w:name="Medium Shading 1 Accent 4" w:semiHidden="0" w:uiPriority="63" w:unhideWhenUsed="0"/>
-    <w:lsdException w:name="Medium Shading 2 Accent 4" w:semiHidden="0" w:uiPriority="64" w:unhideWhenUsed="0"/>
-    <w:lsdException w:name="Medium List 1 Accent 4" w:semiHidden="0" w:uiPriority="65" w:unhideWhenUsed="0"/>
-    <w:lsdException w:name="Medium List 2 Accent 4" w:semiHidden="0" w:uiPriority="66" w:unhideWhenUsed="0"/>
-    <w:lsdException w:name="Medium Grid 1 Accent 4" w:semiHidden="0" w:uiPriority="67" w:unhideWhenUsed="0"/>
-    <w:lsdException w:name="Medium Grid 2 Accent 4" w:semiHidden="0" w:uiPriority="68" w:unhideWhenUsed="0"/>
-    <w:lsdException w:name="Medium Grid 3 Accent 4" w:semiHidden="0" w:uiPriority="69" w:unhideWhenUsed="0"/>
-    <w:lsdException w:name="Dark List Accent 4" w:semiHidden="0" w:uiPriority="70" w:unhideWhenUsed="0"/>
-    <w:lsdException w:name="Colorful Shading Accent 4" w:semiHidden="0" w:uiPriority="71" w:unhideWhenUsed="0"/>
-    <w:lsdException w:name="Colorful List Accent 4" w:semiHidden="0" w:uiPriority="72" w:unhideWhenUsed="0"/>
-    <w:lsdException w:name="Colorful Grid Accent 4" w:semiHidden="0" w:uiPriority="73" w:unhideWhenUsed="0"/>
-    <w:lsdException w:name="Light Shading Accent 5" w:semiHidden="0" w:uiPriority="60" w:unhideWhenUsed="0"/>
-    <w:lsdException w:name="Light List Accent 5" w:semiHidden="0" w:uiPriority="61" w:unhideWhenUsed="0"/>
-    <w:lsdException w:name="Light Grid Accent 5" w:semiHidden="0" w:uiPriority="62" w:unhideWhenUsed="0"/>
-    <w:lsdException w:name="Medium Shading 1 Accent 5" w:semiHidden="0" w:uiPriority="63" w:unhideWhenUsed="0"/>
-    <w:lsdException w:name="Medium Shading 2 Accent 5" w:semiHidden="0" w:uiPriority="64" w:unhideWhenUsed="0"/>
-    <w:lsdException w:name="Medium List 1 Accent 5" w:semiHidden="0" w:uiPriority="65" w:unhideWhenUsed="0"/>
-    <w:lsdException w:name="Medium List 2 Accent 5" w:semiHidden="0" w:uiPriority="66" w:unhideWhenUsed="0"/>
-    <w:lsdException w:name="Medium Grid 1 Accent 5" w:semiHidden="0" w:uiPriority="67" w:unhideWhenUsed="0"/>
-    <w:lsdException w:name="Medium Grid 2 Accent 5" w:semiHidden="0" w:uiPriority="68" w:unhideWhenUsed="0"/>
-    <w:lsdException w:name="Medium Grid 3 Accent 5" w:semiHidden="0" w:uiPriority="69" w:unhideWhenUsed="0"/>
-    <w:lsdException w:name="Dark List Accent 5" w:semiHidden="0" w:uiPriority="70" w:unhideWhenUsed="0"/>
-    <w:lsdException w:name="Colorful Shading Accent 5" w:semiHidden="0" w:uiPriority="71" w:unhideWhenUsed="0"/>
-    <w:lsdException w:name="Colorful List Accent 5" w:semiHidden="0" w:uiPriority="72" w:unhideWhenUsed="0"/>
-    <w:lsdException w:name="Colorful Grid Accent 5" w:semiHidden="0" w:uiPriority="73" w:unhideWhenUsed="0"/>
-    <w:lsdException w:name="Light Shading Accent 6" w:semiHidden="0" w:uiPriority="60" w:unhideWhenUsed="0"/>
-    <w:lsdException w:name="Light List Accent 6" w:semiHidden="0" w:uiPriority="61" w:unhideWhenUsed="0"/>
-    <w:lsdException w:name="Light Grid Accent 6" w:semiHidden="0" w:uiPriority="62" w:unhideWhenUsed="0"/>
-    <w:lsdException w:name="Medium Shading 1 Accent 6" w:semiHidden="0" w:uiPriority="63" w:unhideWhenUsed="0"/>
-    <w:lsdException w:name="Medium Shading 2 Accent 6" w:semiHidden="0" w:uiPriority="64" w:unhideWhenUsed="0"/>
-    <w:lsdException w:name="Medium List 1 Accent 6" w:semiHidden="0" w:uiPriority="65" w:unhideWhenUsed="0"/>
-    <w:lsdException w:name="Medium List 2 Accent 6" w:semiHidden="0" w:uiPriority="66" w:unhideWhenUsed="0"/>
-    <w:lsdException w:name="Medium Grid 1 Accent 6" w:semiHidden="0" w:uiPriority="67" w:unhideWhenUsed="0"/>
-    <w:lsdException w:name="Medium Grid 2 Accent 6" w:semiHidden="0" w:uiPriority="68" w:unhideWhenUsed="0"/>
-    <w:lsdException w:name="Medium Grid 3 Accent 6" w:semiHidden="0" w:uiPriority="69" w:unhideWhenUsed="0"/>
-    <w:lsdException w:name="Dark List Accent 6" w:semiHidden="0" w:uiPriority="70" w:unhideWhenUsed="0"/>
-    <w:lsdException w:name="Colorful Shading Accent 6" w:semiHidden="0" w:uiPriority="71" w:unhideWhenUsed="0"/>
-    <w:lsdException w:name="Colorful List Accent 6" w:semiHidden="0" w:uiPriority="72" w:unhideWhenUsed="0"/>
-    <w:lsdException w:name="Colorful Grid Accent 6" w:semiHidden="0" w:uiPriority="73" w:unhideWhenUsed="0"/>
-    <w:lsdException w:name="Subtle Emphasis" w:semiHidden="0" w:uiPriority="19" w:unhideWhenUsed="0" w:qFormat="1"/>
-    <w:lsdException w:name="Intense Emphasis" w:semiHidden="0" w:uiPriority="21" w:unhideWhenUsed="0" w:qFormat="1"/>
-    <w:lsdException w:name="Subtle Reference" w:semiHidden="0" w:uiPriority="31" w:unhideWhenUsed="0" w:qFormat="1"/>
-    <w:lsdException w:name="Intense Reference" w:semiHidden="0" w:uiPriority="32" w:unhideWhenUsed="0" w:qFormat="1"/>
-    <w:lsdException w:name="Book Title" w:semiHidden="0" w:uiPriority="33" w:unhideWhenUsed="0" w:qFormat="1"/>
-    <w:lsdException w:name="Bibliography" w:uiPriority="37"/>
-    <w:lsdException w:name="TOC Heading" w:uiPriority="39" w:qFormat="1"/>
+  <w:latentStyles w:defLockedState="0" w:defUIPriority="99" w:defSemiHidden="0" w:defUnhideWhenUsed="0" w:defQFormat="0" w:count="371">
+    <w:lsdException w:name="Normal" w:uiPriority="0" w:qFormat="1"/>
+    <w:lsdException w:name="heading 1" w:uiPriority="9" w:qFormat="1"/>
+    <w:lsdException w:name="heading 2" w:semiHidden="1" w:uiPriority="9" w:unhideWhenUsed="1" w:qFormat="1"/>
+    <w:lsdException w:name="heading 3" w:semiHidden="1" w:uiPriority="9" w:unhideWhenUsed="1" w:qFormat="1"/>
+    <w:lsdException w:name="heading 4" w:semiHidden="1" w:uiPriority="9" w:unhideWhenUsed="1" w:qFormat="1"/>
+    <w:lsdException w:name="heading 5" w:semiHidden="1" w:uiPriority="9" w:unhideWhenUsed="1" w:qFormat="1"/>
+    <w:lsdException w:name="heading 6" w:semiHidden="1" w:uiPriority="9" w:unhideWhenUsed="1" w:qFormat="1"/>
+    <w:lsdException w:name="heading 7" w:semiHidden="1" w:uiPriority="9" w:unhideWhenUsed="1" w:qFormat="1"/>
+    <w:lsdException w:name="heading 8" w:semiHidden="1" w:uiPriority="9" w:unhideWhenUsed="1" w:qFormat="1"/>
+    <w:lsdException w:name="heading 9" w:semiHidden="1" w:uiPriority="9" w:unhideWhenUsed="1" w:qFormat="1"/>
+    <w:lsdException w:name="index 1" w:semiHidden="1" w:unhideWhenUsed="1"/>
+    <w:lsdException w:name="index 2" w:semiHidden="1" w:unhideWhenUsed="1"/>
+    <w:lsdException w:name="index 3" w:semiHidden="1" w:unhideWhenUsed="1"/>
+    <w:lsdException w:name="index 4" w:semiHidden="1" w:unhideWhenUsed="1"/>
+    <w:lsdException w:name="index 5" w:semiHidden="1" w:unhideWhenUsed="1"/>
+    <w:lsdException w:name="index 6" w:semiHidden="1" w:unhideWhenUsed="1"/>
+    <w:lsdException w:name="index 7" w:semiHidden="1" w:unhideWhenUsed="1"/>
+    <w:lsdException w:name="index 8" w:semiHidden="1" w:unhideWhenUsed="1"/>
+    <w:lsdException w:name="index 9" w:semiHidden="1" w:unhideWhenUsed="1"/>
+    <w:lsdException w:name="toc 1" w:semiHidden="1" w:uiPriority="39" w:unhideWhenUsed="1"/>
+    <w:lsdException w:name="toc 2" w:semiHidden="1" w:uiPriority="39" w:unhideWhenUsed="1"/>
+    <w:lsdException w:name="toc 3" w:semiHidden="1" w:uiPriority="39" w:unhideWhenUsed="1"/>
+    <w:lsdException w:name="toc 4" w:semiHidden="1" w:uiPriority="39" w:unhideWhenUsed="1"/>
+    <w:lsdException w:name="toc 5" w:semiHidden="1" w:uiPriority="39" w:unhideWhenUsed="1"/>
+    <w:lsdException w:name="toc 6" w:semiHidden="1" w:uiPriority="39" w:unhideWhenUsed="1"/>
+    <w:lsdException w:name="toc 7" w:semiHidden="1" w:uiPriority="39" w:unhideWhenUsed="1"/>
+    <w:lsdException w:name="toc 8" w:semiHidden="1" w:uiPriority="39" w:unhideWhenUsed="1"/>
+    <w:lsdException w:name="toc 9" w:semiHidden="1" w:uiPriority="39" w:unhideWhenUsed="1"/>
+    <w:lsdException w:name="Normal Indent" w:semiHidden="1" w:unhideWhenUsed="1"/>
+    <w:lsdException w:name="footnote text" w:semiHidden="1" w:unhideWhenUsed="1"/>
+    <w:lsdException w:name="annotation text" w:semiHidden="1" w:unhideWhenUsed="1"/>
+    <w:lsdException w:name="header" w:semiHidden="1" w:unhideWhenUsed="1"/>
+    <w:lsdException w:name="footer" w:semiHidden="1" w:unhideWhenUsed="1"/>
+    <w:lsdException w:name="index heading" w:semiHidden="1" w:unhideWhenUsed="1"/>
+    <w:lsdException w:name="caption" w:semiHidden="1" w:uiPriority="35" w:unhideWhenUsed="1" w:qFormat="1"/>
+    <w:lsdException w:name="table of figures" w:semiHidden="1" w:unhideWhenUsed="1"/>
+    <w:lsdException w:name="envelope address" w:semiHidden="1" w:unhideWhenUsed="1"/>
+    <w:lsdException w:name="envelope return" w:semiHidden="1" w:unhideWhenUsed="1"/>
+    <w:lsdException w:name="footnote reference" w:semiHidden="1" w:unhideWhenUsed="1"/>
+    <w:lsdException w:name="annotation reference" w:semiHidden="1" w:unhideWhenUsed="1"/>
+    <w:lsdException w:name="line number" w:semiHidden="1" w:unhideWhenUsed="1"/>
+    <w:lsdException w:name="page number" w:semiHidden="1" w:unhideWhenUsed="1"/>
+    <w:lsdException w:name="endnote reference" w:semiHidden="1" w:unhideWhenUsed="1"/>
+    <w:lsdException w:name="endnote text" w:semiHidden="1" w:unhideWhenUsed="1"/>
+    <w:lsdException w:name="table of authorities" w:semiHidden="1" w:unhideWhenUsed="1"/>
+    <w:lsdException w:name="macro" w:semiHidden="1" w:unhideWhenUsed="1"/>
+    <w:lsdException w:name="toa heading" w:semiHidden="1" w:unhideWhenUsed="1"/>
+    <w:lsdException w:name="List" w:semiHidden="1" w:unhideWhenUsed="1"/>
+    <w:lsdException w:name="List Bullet" w:semiHidden="1" w:unhideWhenUsed="1"/>
+    <w:lsdException w:name="List Number" w:semiHidden="1" w:unhideWhenUsed="1"/>
+    <w:lsdException w:name="List 2" w:semiHidden="1" w:unhideWhenUsed="1"/>
+    <w:lsdException w:name="List 3" w:semiHidden="1" w:unhideWhenUsed="1"/>
+    <w:lsdException w:name="List 4" w:semiHidden="1" w:unhideWhenUsed="1"/>
+    <w:lsdException w:name="List 5" w:semiHidden="1" w:unhideWhenUsed="1"/>
+    <w:lsdException w:name="List Bullet 2" w:semiHidden="1" w:unhideWhenUsed="1"/>
+    <w:lsdException w:name="List Bullet 3" w:semiHidden="1" w:unhideWhenUsed="1"/>
+    <w:lsdException w:name="List Bullet 4" w:semiHidden="1" w:unhideWhenUsed="1"/>
+    <w:lsdException w:name="List Bullet 5" w:semiHidden="1" w:unhideWhenUsed="1"/>
+    <w:lsdException w:name="List Number 2" w:semiHidden="1" w:unhideWhenUsed="1"/>
+    <w:lsdException w:name="List Number 3" w:semiHidden="1" w:unhideWhenUsed="1"/>
+    <w:lsdException w:name="List Number 4" w:semiHidden="1" w:unhideWhenUsed="1"/>
+    <w:lsdException w:name="List Number 5" w:semiHidden="1" w:unhideWhenUsed="1"/>
+    <w:lsdException w:name="Title" w:uiPriority="10" w:qFormat="1"/>
+    <w:lsdException w:name="Closing" w:semiHidden="1" w:unhideWhenUsed="1"/>
+    <w:lsdException w:name="Signature" w:semiHidden="1" w:unhideWhenUsed="1"/>
+    <w:lsdException w:name="Default Paragraph Font" w:semiHidden="1" w:uiPriority="1" w:unhideWhenUsed="1"/>
+    <w:lsdException w:name="Body Text" w:semiHidden="1" w:unhideWhenUsed="1"/>
+    <w:lsdException w:name="Body Text Indent" w:semiHidden="1" w:unhideWhenUsed="1"/>
+    <w:lsdException w:name="List Continue" w:semiHidden="1" w:unhideWhenUsed="1"/>
+    <w:lsdException w:name="List Continue 2" w:semiHidden="1" w:unhideWhenUsed="1"/>
+    <w:lsdException w:name="List Continue 3" w:semiHidden="1" w:unhideWhenUsed="1"/>
+    <w:lsdException w:name="List Continue 4" w:semiHidden="1" w:unhideWhenUsed="1"/>
+    <w:lsdException w:name="List Continue 5" w:semiHidden="1" w:unhideWhenUsed="1"/>
+    <w:lsdException w:name="Message Header" w:semiHidden="1" w:unhideWhenUsed="1"/>
+    <w:lsdException w:name="Subtitle" w:uiPriority="11" w:qFormat="1"/>
+    <w:lsdException w:name="Salutation" w:semiHidden="1" w:unhideWhenUsed="1"/>
+    <w:lsdException w:name="Date" w:semiHidden="1" w:unhideWhenUsed="1"/>
+    <w:lsdException w:name="Body Text First Indent" w:semiHidden="1" w:unhideWhenUsed="1"/>
+    <w:lsdException w:name="Body Text First Indent 2" w:semiHidden="1" w:unhideWhenUsed="1"/>
+    <w:lsdException w:name="Note Heading" w:semiHidden="1" w:unhideWhenUsed="1"/>
+    <w:lsdException w:name="Body Text 2" w:semiHidden="1" w:unhideWhenUsed="1"/>
+    <w:lsdException w:name="Body Text 3" w:semiHidden="1" w:unhideWhenUsed="1"/>
+    <w:lsdException w:name="Body Text Indent 2" w:semiHidden="1" w:unhideWhenUsed="1"/>
+    <w:lsdException w:name="Body Text Indent 3" w:semiHidden="1" w:unhideWhenUsed="1"/>
+    <w:lsdException w:name="Block Text" w:semiHidden="1" w:unhideWhenUsed="1"/>
+    <w:lsdException w:name="Hyperlink" w:semiHidden="1" w:unhideWhenUsed="1"/>
+    <w:lsdException w:name="FollowedHyperlink" w:semiHidden="1" w:unhideWhenUsed="1"/>
+    <w:lsdException w:name="Strong" w:uiPriority="22" w:qFormat="1"/>
+    <w:lsdException w:name="Emphasis" w:uiPriority="20" w:qFormat="1"/>
+    <w:lsdException w:name="Document Map" w:semiHidden="1" w:unhideWhenUsed="1"/>
+    <w:lsdException w:name="Plain Text" w:semiHidden="1" w:unhideWhenUsed="1"/>
+    <w:lsdException w:name="E-mail Signature" w:semiHidden="1" w:unhideWhenUsed="1"/>
+    <w:lsdException w:name="HTML Top of Form" w:semiHidden="1" w:unhideWhenUsed="1"/>
+    <w:lsdException w:name="HTML Bottom of Form" w:semiHidden="1" w:unhideWhenUsed="1"/>
+    <w:lsdException w:name="Normal (Web)" w:semiHidden="1" w:unhideWhenUsed="1"/>
+    <w:lsdException w:name="HTML Acronym" w:semiHidden="1" w:unhideWhenUsed="1"/>
+    <w:lsdException w:name="HTML Address" w:semiHidden="1" w:unhideWhenUsed="1"/>
+    <w:lsdException w:name="HTML Cite" w:semiHidden="1" w:unhideWhenUsed="1"/>
+    <w:lsdException w:name="HTML Code" w:semiHidden="1" w:unhideWhenUsed="1"/>
+    <w:lsdException w:name="HTML Definition" w:semiHidden="1" w:unhideWhenUsed="1"/>
+    <w:lsdException w:name="HTML Keyboard" w:semiHidden="1" w:unhideWhenUsed="1"/>
+    <w:lsdException w:name="HTML Preformatted" w:semiHidden="1" w:unhideWhenUsed="1"/>
+    <w:lsdException w:name="HTML Sample" w:semiHidden="1" w:unhideWhenUsed="1"/>
+    <w:lsdException w:name="HTML Typewriter" w:semiHidden="1" w:unhideWhenUsed="1"/>
+    <w:lsdException w:name="HTML Variable" w:semiHidden="1" w:unhideWhenUsed="1"/>
+    <w:lsdException w:name="Normal Table" w:semiHidden="1" w:unhideWhenUsed="1"/>
+    <w:lsdException w:name="annotation subject" w:semiHidden="1" w:unhideWhenUsed="1"/>
+    <w:lsdException w:name="No List" w:semiHidden="1" w:unhideWhenUsed="1"/>
+    <w:lsdException w:name="Outline List 1" w:semiHidden="1" w:unhideWhenUsed="1"/>
+    <w:lsdException w:name="Outline List 2" w:semiHidden="1" w:unhideWhenUsed="1"/>
+    <w:lsdException w:name="Outline List 3" w:semiHidden="1" w:unhideWhenUsed="1"/>
+    <w:lsdException w:name="Table Simple 1" w:semiHidden="1" w:unhideWhenUsed="1"/>
+    <w:lsdException w:name="Table Simple 2" w:semiHidden="1" w:unhideWhenUsed="1"/>
+    <w:lsdException w:name="Table Simple 3" w:semiHidden="1" w:unhideWhenUsed="1"/>
+    <w:lsdException w:name="Table Classic 1" w:semiHidden="1" w:unhideWhenUsed="1"/>
+    <w:lsdException w:name="Table Classic 2" w:semiHidden="1" w:unhideWhenUsed="1"/>
+    <w:lsdException w:name="Table Classic 3" w:semiHidden="1" w:unhideWhenUsed="1"/>
+    <w:lsdException w:name="Table Classic 4" w:semiHidden="1" w:unhideWhenUsed="1"/>
+    <w:lsdException w:name="Table Colorful 1" w:semiHidden="1" w:unhideWhenUsed="1"/>
+    <w:lsdException w:name="Table Colorful 2" w:semiHidden="1" w:unhideWhenUsed="1"/>
+    <w:lsdException w:name="Table Colorful 3" w:semiHidden="1" w:unhideWhenUsed="1"/>
+    <w:lsdException w:name="Table Columns 1" w:semiHidden="1" w:unhideWhenUsed="1"/>
+    <w:lsdException w:name="Table Columns 2" w:semiHidden="1" w:unhideWhenUsed="1"/>
+    <w:lsdException w:name="Table Columns 3" w:semiHidden="1" w:unhideWhenUsed="1"/>
+    <w:lsdException w:name="Table Columns 4" w:semiHidden="1" w:unhideWhenUsed="1"/>
+    <w:lsdException w:name="Table Columns 5" w:semiHidden="1" w:unhideWhenUsed="1"/>
+    <w:lsdException w:name="Table Grid 1" w:semiHidden="1" w:unhideWhenUsed="1"/>
+    <w:lsdException w:name="Table Grid 2" w:semiHidden="1" w:unhideWhenUsed="1"/>
+    <w:lsdException w:name="Table Grid 3" w:semiHidden="1" w:unhideWhenUsed="1"/>
+    <w:lsdException w:name="Table Grid 4" w:semiHidden="1" w:unhideWhenUsed="1"/>
+    <w:lsdException w:name="Table Grid 5" w:semiHidden="1" w:unhideWhenUsed="1"/>
+    <w:lsdException w:name="Table Grid 6" w:semiHidden="1" w:unhideWhenUsed="1"/>
+    <w:lsdException w:name="Table Grid 7" w:semiHidden="1" w:unhideWhenUsed="1"/>
+    <w:lsdException w:name="Table Grid 8" w:semiHidden="1" w:unhideWhenUsed="1"/>
+    <w:lsdException w:name="Table List 1" w:semiHidden="1" w:unhideWhenUsed="1"/>
+    <w:lsdException w:name="Table List 2" w:semiHidden="1" w:unhideWhenUsed="1"/>
+    <w:lsdException w:name="Table List 3" w:semiHidden="1" w:unhideWhenUsed="1"/>
+    <w:lsdException w:name="Table List 4" w:semiHidden="1" w:unhideWhenUsed="1"/>
+    <w:lsdException w:name="Table List 5" w:semiHidden="1" w:unhideWhenUsed="1"/>
+    <w:lsdException w:name="Table List 6" w:semiHidden="1" w:unhideWhenUsed="1"/>
+    <w:lsdException w:name="Table List 7" w:semiHidden="1" w:unhideWhenUsed="1"/>
+    <w:lsdException w:name="Table List 8" w:semiHidden="1" w:unhideWhenUsed="1"/>
+    <w:lsdException w:name="Table 3D effects 1" w:semiHidden="1" w:unhideWhenUsed="1"/>
+    <w:lsdException w:name="Table 3D effects 2" w:semiHidden="1" w:unhideWhenUsed="1"/>
+    <w:lsdException w:name="Table 3D effects 3" w:semiHidden="1" w:unhideWhenUsed="1"/>
+    <w:lsdException w:name="Table Contemporary" w:semiHidden="1" w:unhideWhenUsed="1"/>
+    <w:lsdException w:name="Table Elegant" w:semiHidden="1" w:unhideWhenUsed="1"/>
+    <w:lsdException w:name="Table Professional" w:semiHidden="1" w:unhideWhenUsed="1"/>
+    <w:lsdException w:name="Table Subtle 1" w:semiHidden="1" w:unhideWhenUsed="1"/>
+    <w:lsdException w:name="Table Subtle 2" w:semiHidden="1" w:unhideWhenUsed="1"/>
+    <w:lsdException w:name="Table Web 1" w:semiHidden="1" w:unhideWhenUsed="1"/>
+    <w:lsdException w:name="Table Web 2" w:semiHidden="1" w:unhideWhenUsed="1"/>
+    <w:lsdException w:name="Table Web 3" w:semiHidden="1" w:unhideWhenUsed="1"/>
+    <w:lsdException w:name="Balloon Text" w:semiHidden="1" w:unhideWhenUsed="1"/>
+    <w:lsdException w:name="Table Grid" w:uiPriority="39"/>
+    <w:lsdException w:name="Table Theme" w:semiHidden="1" w:unhideWhenUsed="1"/>
+    <w:lsdException w:name="Placeholder Text" w:semiHidden="1"/>
+    <w:lsdException w:name="No Spacing" w:uiPriority="1" w:qFormat="1"/>
+    <w:lsdException w:name="Light Shading" w:uiPriority="60"/>
+    <w:lsdException w:name="Light List" w:uiPriority="61"/>
+    <w:lsdException w:name="Light Grid" w:uiPriority="62"/>
+    <w:lsdException w:name="Medium Shading 1" w:uiPriority="63"/>
+    <w:lsdException w:name="Medium Shading 2" w:uiPriority="64"/>
+    <w:lsdException w:name="Medium List 1" w:uiPriority="65"/>
+    <w:lsdException w:name="Medium List 2" w:uiPriority="66"/>
+    <w:lsdException w:name="Medium Grid 1" w:uiPriority="67"/>
+    <w:lsdException w:name="Medium Grid 2" w:uiPriority="68"/>
+    <w:lsdException w:name="Medium Grid 3" w:uiPriority="69"/>
+    <w:lsdException w:name="Dark List" w:uiPriority="70"/>
+    <w:lsdException w:name="Colorful Shading" w:uiPriority="71"/>
+    <w:lsdException w:name="Colorful List" w:uiPriority="72"/>
+    <w:lsdException w:name="Colorful Grid" w:uiPriority="73"/>
+    <w:lsdException w:name="Light Shading Accent 1" w:uiPriority="60"/>
+    <w:lsdException w:name="Light List Accent 1" w:uiPriority="61"/>
+    <w:lsdException w:name="Light Grid Accent 1" w:uiPriority="62"/>
+    <w:lsdException w:name="Medium Shading 1 Accent 1" w:uiPriority="63"/>
+    <w:lsdException w:name="Medium Shading 2 Accent 1" w:uiPriority="64"/>
+    <w:lsdException w:name="Medium List 1 Accent 1" w:uiPriority="65"/>
+    <w:lsdException w:name="Revision" w:semiHidden="1"/>
+    <w:lsdException w:name="List Paragraph" w:uiPriority="34" w:qFormat="1"/>
+    <w:lsdException w:name="Quote" w:uiPriority="29" w:qFormat="1"/>
+    <w:lsdException w:name="Intense Quote" w:uiPriority="30" w:qFormat="1"/>
+    <w:lsdException w:name="Medium List 2 Accent 1" w:uiPriority="66"/>
+    <w:lsdException w:name="Medium Grid 1 Accent 1" w:uiPriority="67"/>
+    <w:lsdException w:name="Medium Grid 2 Accent 1" w:uiPriority="68"/>
+    <w:lsdException w:name="Medium Grid 3 Accent 1" w:uiPriority="69"/>
+    <w:lsdException w:name="Dark List Accent 1" w:uiPriority="70"/>
+    <w:lsdException w:name="Colorful Shading Accent 1" w:uiPriority="71"/>
+    <w:lsdException w:name="Colorful List Accent 1" w:uiPriority="72"/>
+    <w:lsdException w:name="Colorful Grid Accent 1" w:uiPriority="73"/>
+    <w:lsdException w:name="Light Shading Accent 2" w:uiPriority="60"/>
+    <w:lsdException w:name="Light List Accent 2" w:uiPriority="61"/>
+    <w:lsdException w:name="Light Grid Accent 2" w:uiPriority="62"/>
+    <w:lsdException w:name="Medium Shading 1 Accent 2" w:uiPriority="63"/>
+    <w:lsdException w:name="Medium Shading 2 Accent 2" w:uiPriority="64"/>
+    <w:lsdException w:name="Medium List 1 Accent 2" w:uiPriority="65"/>
+    <w:lsdException w:name="Medium List 2 Accent 2" w:uiPriority="66"/>
+    <w:lsdException w:name="Medium Grid 1 Accent 2" w:uiPriority="67"/>
+    <w:lsdException w:name="Medium Grid 2 Accent 2" w:uiPriority="68"/>
+    <w:lsdException w:name="Medium Grid 3 Accent 2" w:uiPriority="69"/>
+    <w:lsdException w:name="Dark List Accent 2" w:uiPriority="70"/>
+    <w:lsdException w:name="Colorful Shading Accent 2" w:uiPriority="71"/>
+    <w:lsdException w:name="Colorful List Accent 2" w:uiPriority="72"/>
+    <w:lsdException w:name="Colorful Grid Accent 2" w:uiPriority="73"/>
+    <w:lsdException w:name="Light Shading Accent 3" w:uiPriority="60"/>
+    <w:lsdException w:name="Light List Accent 3" w:uiPriority="61"/>
+    <w:lsdException w:name="Light Grid Accent 3" w:uiPriority="62"/>
+    <w:lsdException w:name="Medium Shading 1 Accent 3" w:uiPriority="63"/>
+    <w:lsdException w:name="Medium Shading 2 Accent 3" w:uiPriority="64"/>
+    <w:lsdException w:name="Medium List 1 Accent 3" w:uiPriority="65"/>
+    <w:lsdException w:name="Medium List 2 Accent 3" w:uiPriority="66"/>
+    <w:lsdException w:name="Medium Grid 1 Accent 3" w:uiPriority="67"/>
+    <w:lsdException w:name="Medium Grid 2 Accent 3" w:uiPriority="68"/>
+    <w:lsdException w:name="Medium Grid 3 Accent 3" w:uiPriority="69"/>
+    <w:lsdException w:name="Dark List Accent 3" w:uiPriority="70"/>
+    <w:lsdException w:name="Colorful Shading Accent 3" w:uiPriority="71"/>
+    <w:lsdException w:name="Colorful List Accent 3" w:uiPriority="72"/>
+    <w:lsdException w:name="Colorful Grid Accent 3" w:uiPriority="73"/>
+    <w:lsdException w:name="Light Shading Accent 4" w:uiPriority="60"/>
+    <w:lsdException w:name="Light List Accent 4" w:uiPriority="61"/>
+    <w:lsdException w:name="Light Grid Accent 4" w:uiPriority="62"/>
+    <w:lsdException w:name="Medium Shading 1 Accent 4" w:uiPriority="63"/>
+    <w:lsdException w:name="Medium Shading 2 Accent 4" w:uiPriority="64"/>
+    <w:lsdException w:name="Medium List 1 Accent 4" w:uiPriority="65"/>
+    <w:lsdException w:name="Medium List 2 Accent 4" w:uiPriority="66"/>
+    <w:lsdException w:name="Medium Grid 1 Accent 4" w:uiPriority="67"/>
+    <w:lsdException w:name="Medium Grid 2 Accent 4" w:uiPriority="68"/>
+    <w:lsdException w:name="Medium Grid 3 Accent 4" w:uiPriority="69"/>
+    <w:lsdException w:name="Dark List Accent 4" w:uiPriority="70"/>
+    <w:lsdException w:name="Colorful Shading Accent 4" w:uiPriority="71"/>
+    <w:lsdException w:name="Colorful List Accent 4" w:uiPriority="72"/>
+    <w:lsdException w:name="Colorful Grid Accent 4" w:uiPriority="73"/>
+    <w:lsdException w:name="Light Shading Accent 5" w:uiPriority="60"/>
+    <w:lsdException w:name="Light List Accent 5" w:uiPriority="61"/>
+    <w:lsdException w:name="Light Grid Accent 5" w:uiPriority="62"/>
+    <w:lsdException w:name="Medium Shading 1 Accent 5" w:uiPriority="63"/>
+    <w:lsdException w:name="Medium Shading 2 Accent 5" w:uiPriority="64"/>
+    <w:lsdException w:name="Medium List 1 Accent 5" w:uiPriority="65"/>
+    <w:lsdException w:name="Medium List 2 Accent 5" w:uiPriority="66"/>
+    <w:lsdException w:name="Medium Grid 1 Accent 5" w:uiPriority="67"/>
+    <w:lsdException w:name="Medium Grid 2 Accent 5" w:uiPriority="68"/>
+    <w:lsdException w:name="Medium Grid 3 Accent 5" w:uiPriority="69"/>
+    <w:lsdException w:name="Dark List Accent 5" w:uiPriority="70"/>
+    <w:lsdException w:name="Colorful Shading Accent 5" w:uiPriority="71"/>
+    <w:lsdException w:name="Colorful List Accent 5" w:uiPriority="72"/>
+    <w:lsdException w:name="Colorful Grid Accent 5" w:uiPriority="73"/>
+    <w:lsdException w:name="Light Shading Accent 6" w:uiPriority="60"/>
+    <w:lsdException w:name="Light List Accent 6" w:uiPriority="61"/>
+    <w:lsdException w:name="Light Grid Accent 6" w:uiPriority="62"/>
+    <w:lsdException w:name="Medium Shading 1 Accent 6" w:uiPriority="63"/>
+    <w:lsdException w:name="Medium Shading 2 Accent 6" w:uiPriority="64"/>
+    <w:lsdException w:name="Medium List 1 Accent 6" w:uiPriority="65"/>
+    <w:lsdException w:name="Medium List 2 Accent 6" w:uiPriority="66"/>
+    <w:lsdException w:name="Medium Grid 1 Accent 6" w:uiPriority="67"/>
+    <w:lsdException w:name="Medium Grid 2 Accent 6" w:uiPriority="68"/>
+    <w:lsdException w:name="Medium Grid 3 Accent 6" w:uiPriority="69"/>
+    <w:lsdException w:name="Dark List Accent 6" w:uiPriority="70"/>
+    <w:lsdException w:name="Colorful Shading Accent 6" w:uiPriority="71"/>
+    <w:lsdException w:name="Colorful List Accent 6" w:uiPriority="72"/>
+    <w:lsdException w:name="Colorful Grid Accent 6" w:uiPriority="73"/>
+    <w:lsdException w:name="Subtle Emphasis" w:uiPriority="19" w:qFormat="1"/>
+    <w:lsdException w:name="Intense Emphasis" w:uiPriority="21" w:qFormat="1"/>
+    <w:lsdException w:name="Subtle Reference" w:uiPriority="31" w:qFormat="1"/>
+    <w:lsdException w:name="Intense Reference" w:uiPriority="32" w:qFormat="1"/>
+    <w:lsdException w:name="Book Title" w:uiPriority="33" w:qFormat="1"/>
+    <w:lsdException w:name="Bibliography" w:semiHidden="1" w:uiPriority="37" w:unhideWhenUsed="1"/>
+    <w:lsdException w:name="TOC Heading" w:semiHidden="1" w:uiPriority="39" w:unhideWhenUsed="1" w:qFormat="1"/>
+    <w:lsdException w:name="Plain Table 1" w:uiPriority="41"/>
+    <w:lsdException w:name="Plain Table 2" w:uiPriority="42"/>
+    <w:lsdException w:name="Plain Table 3" w:uiPriority="43"/>
+    <w:lsdException w:name="Plain Table 4" w:uiPriority="44"/>
+    <w:lsdException w:name="Plain Table 5" w:uiPriority="45"/>
+    <w:lsdException w:name="Grid Table Light" w:uiPriority="40"/>
+    <w:lsdException w:name="Grid Table 1 Light" w:uiPriority="46"/>
+    <w:lsdException w:name="Grid Table 2" w:uiPriority="47"/>
+    <w:lsdException w:name="Grid Table 3" w:uiPriority="48"/>
+    <w:lsdException w:name="Grid Table 4" w:uiPriority="49"/>
+    <w:lsdException w:name="Grid Table 5 Dark" w:uiPriority="50"/>
+    <w:lsdException w:name="Grid Table 6 Colorful" w:uiPriority="51"/>
+    <w:lsdException w:name="Grid Table 7 Colorful" w:uiPriority="52"/>
+    <w:lsdException w:name="Grid Table 1 Light Accent 1" w:uiPriority="46"/>
+    <w:lsdException w:name="Grid Table 2 Accent 1" w:uiPriority="47"/>
+    <w:lsdException w:name="Grid Table 3 Accent 1" w:uiPriority="48"/>
+    <w:lsdException w:name="Grid Table 4 Accent 1" w:uiPriority="49"/>
+    <w:lsdException w:name="Grid Table 5 Dark Accent 1" w:uiPriority="50"/>
+    <w:lsdException w:name="Grid Table 6 Colorful Accent 1" w:uiPriority="51"/>
+    <w:lsdException w:name="Grid Table 7 Colorful Accent 1" w:uiPriority="52"/>
+    <w:lsdException w:name="Grid Table 1 Light Accent 2" w:uiPriority="46"/>
+    <w:lsdException w:name="Grid Table 2 Accent 2" w:uiPriority="47"/>
+    <w:lsdException w:name="Grid Table 3 Accent 2" w:uiPriority="48"/>
+    <w:lsdException w:name="Grid Table 4 Accent 2" w:uiPriority="49"/>
+    <w:lsdException w:name="Grid Table 5 Dark Accent 2" w:uiPriority="50"/>
+    <w:lsdException w:name="Grid Table 6 Colorful Accent 2" w:uiPriority="51"/>
+    <w:lsdException w:name="Grid Table 7 Colorful Accent 2" w:uiPriority="52"/>
+    <w:lsdException w:name="Grid Table 1 Light Accent 3" w:uiPriority="46"/>
+    <w:lsdException w:name="Grid Table 2 Accent 3" w:uiPriority="47"/>
+    <w:lsdException w:name="Grid Table 3 Accent 3" w:uiPriority="48"/>
+    <w:lsdException w:name="Grid Table 4 Accent 3" w:uiPriority="49"/>
+    <w:lsdException w:name="Grid Table 5 Dark Accent 3" w:uiPriority="50"/>
+    <w:lsdException w:name="Grid Table 6 Colorful Accent 3" w:uiPriority="51"/>
+    <w:lsdException w:name="Grid Table 7 Colorful Accent 3" w:uiPriority="52"/>
+    <w:lsdException w:name="Grid Table 1 Light Accent 4" w:uiPriority="46"/>
+    <w:lsdException w:name="Grid Table 2 Accent 4" w:uiPriority="47"/>
+    <w:lsdException w:name="Grid Table 3 Accent 4" w:uiPriority="48"/>
+    <w:lsdException w:name="Grid Table 4 Accent 4" w:uiPriority="49"/>
+    <w:lsdException w:name="Grid Table 5 Dark Accent 4" w:uiPriority="50"/>
+    <w:lsdException w:name="Grid Table 6 Colorful Accent 4" w:uiPriority="51"/>
+    <w:lsdException w:name="Grid Table 7 Colorful Accent 4" w:uiPriority="52"/>
+    <w:lsdException w:name="Grid Table 1 Light Accent 5" w:uiPriority="46"/>
+    <w:lsdException w:name="Grid Table 2 Accent 5" w:uiPriority="47"/>
+    <w:lsdException w:name="Grid Table 3 Accent 5" w:uiPriority="48"/>
+    <w:lsdException w:name="Grid Table 4 Accent 5" w:uiPriority="49"/>
+    <w:lsdException w:name="Grid Table 5 Dark Accent 5" w:uiPriority="50"/>
+    <w:lsdException w:name="Grid Table 6 Colorful Accent 5" w:uiPriority="51"/>
+    <w:lsdException w:name="Grid Table 7 Colorful Accent 5" w:uiPriority="52"/>
+    <w:lsdException w:name="Grid Table 1 Light Accent 6" w:uiPriority="46"/>
+    <w:lsdException w:name="Grid Table 2 Accent 6" w:uiPriority="47"/>
+    <w:lsdException w:name="Grid Table 3 Accent 6" w:uiPriority="48"/>
+    <w:lsdException w:name="Grid Table 4 Accent 6" w:uiPriority="49"/>
+    <w:lsdException w:name="Grid Table 5 Dark Accent 6" w:uiPriority="50"/>
+    <w:lsdException w:name="Grid Table 6 Colorful Accent 6" w:uiPriority="51"/>
+    <w:lsdException w:name="Grid Table 7 Colorful Accent 6" w:uiPriority="52"/>
+    <w:lsdException w:name="List Table 1 Light" w:uiPriority="46"/>
+    <w:lsdException w:name="List Table 2" w:uiPriority="47"/>
+    <w:lsdException w:name="List Table 3" w:uiPriority="48"/>
+    <w:lsdException w:name="List Table 4" w:uiPriority="49"/>
+    <w:lsdException w:name="List Table 5 Dark" w:uiPriority="50"/>
+    <w:lsdException w:name="List Table 6 Colorful" w:uiPriority="51"/>
+    <w:lsdException w:name="List Table 7 Colorful" w:uiPriority="52"/>
+    <w:lsdException w:name="List Table 1 Light Accent 1" w:uiPriority="46"/>
+    <w:lsdException w:name="List Table 2 Accent 1" w:uiPriority="47"/>
+    <w:lsdException w:name="List Table 3 Accent 1" w:uiPriority="48"/>
+    <w:lsdException w:name="List Table 4 Accent 1" w:uiPriority="49"/>
+    <w:lsdException w:name="List Table 5 Dark Accent 1" w:uiPriority="50"/>
+    <w:lsdException w:name="List Table 6 Colorful Accent 1" w:uiPriority="51"/>
+    <w:lsdException w:name="List Table 7 Colorful Accent 1" w:uiPriority="52"/>
+    <w:lsdException w:name="List Table 1 Light Accent 2" w:uiPriority="46"/>
+    <w:lsdException w:name="List Table 2 Accent 2" w:uiPriority="47"/>
+    <w:lsdException w:name="List Table 3 Accent 2" w:uiPriority="48"/>
+    <w:lsdException w:name="List Table 4 Accent 2" w:uiPriority="49"/>
+    <w:lsdException w:name="List Table 5 Dark Accent 2" w:uiPriority="50"/>
+    <w:lsdException w:name="List Table 6 Colorful Accent 2" w:uiPriority="51"/>
+    <w:lsdException w:name="List Table 7 Colorful Accent 2" w:uiPriority="52"/>
+    <w:lsdException w:name="List Table 1 Light Accent 3" w:uiPriority="46"/>
+    <w:lsdException w:name="List Table 2 Accent 3" w:uiPriority="47"/>
+    <w:lsdException w:name="List Table 3 Accent 3" w:uiPriority="48"/>
+    <w:lsdException w:name="List Table 4 Accent 3" w:uiPriority="49"/>
+    <w:lsdException w:name="List Table 5 Dark Accent 3" w:uiPriority="50"/>
+    <w:lsdException w:name="List Table 6 Colorful Accent 3" w:uiPriority="51"/>
+    <w:lsdException w:name="List Table 7 Colorful Accent 3" w:uiPriority="52"/>
+    <w:lsdException w:name="List Table 1 Light Accent 4" w:uiPriority="46"/>
+    <w:lsdException w:name="List Table 2 Accent 4" w:uiPriority="47"/>
+    <w:lsdException w:name="List Table 3 Accent 4" w:uiPriority="48"/>
+    <w:lsdException w:name="List Table 4 Accent 4" w:uiPriority="49"/>
+    <w:lsdException w:name="List Table 5 Dark Accent 4" w:uiPriority="50"/>
+    <w:lsdException w:name="List Table 6 Colorful Accent 4" w:uiPriority="51"/>
+    <w:lsdException w:name="List Table 7 Colorful Accent 4" w:uiPriority="52"/>
+    <w:lsdException w:name="List Table 1 Light Accent 5" w:uiPriority="46"/>
+    <w:lsdException w:name="List Table 2 Accent 5" w:uiPriority="47"/>
+    <w:lsdException w:name="List Table 3 Accent 5" w:uiPriority="48"/>
+    <w:lsdException w:name="List Table 4 Accent 5" w:uiPriority="49"/>
+    <w:lsdException w:name="List Table 5 Dark Accent 5" w:uiPriority="50"/>
+    <w:lsdException w:name="List Table 6 Colorful Accent 5" w:uiPriority="51"/>
+    <w:lsdException w:name="List Table 7 Colorful Accent 5" w:uiPriority="52"/>
+    <w:lsdException w:name="List Table 1 Light Accent 6" w:uiPriority="46"/>
+    <w:lsdException w:name="List Table 2 Accent 6" w:uiPriority="47"/>
+    <w:lsdException w:name="List Table 3 Accent 6" w:uiPriority="48"/>
+    <w:lsdException w:name="List Table 4 Accent 6" w:uiPriority="49"/>
+    <w:lsdException w:name="List Table 5 Dark Accent 6" w:uiPriority="50"/>
+    <w:lsdException w:name="List Table 6 Colorful Accent 6" w:uiPriority="51"/>
+    <w:lsdException w:name="List Table 7 Colorful Accent 6" w:uiPriority="52"/>
   </w:latentStyles>
   <w:style w:type="paragraph" w:default="1" w:styleId="Normal">
     <w:name w:val="Normal"/>
@@ -8778,7 +8433,7 @@
   <a:extraClrSchemeLst/>
   <a:extLst>
     <a:ext uri="{05A4C25C-085E-4340-85A3-A5531E510DB2}">
-      <thm15:themeFamily xmlns:thm15="http://schemas.microsoft.com/office/thememl/2012/main" xmlns="" name="Office Theme" id="{62F939B6-93AF-4DB8-9C6B-D6C7DFDC589F}" vid="{4A3C46E8-61CC-4603-A589-7422A47A8E4A}"/>
+      <thm15:themeFamily xmlns:thm15="http://schemas.microsoft.com/office/thememl/2012/main" name="Office Theme" id="{62F939B6-93AF-4DB8-9C6B-D6C7DFDC589F}" vid="{4A3C46E8-61CC-4603-A589-7422A47A8E4A}"/>
     </a:ext>
   </a:extLst>
 </a:theme>

</xml_diff>